<commit_message>
finalizado a primeira parte de requisitos do sis
</commit_message>
<xml_diff>
--- a/projeto_Documento_de_Requisitos_de_Software.docx
+++ b/projeto_Documento_de_Requisitos_de_Software.docx
@@ -73,15 +73,7 @@
           <w:color w:val="FF0000"/>
           <w:sz w:val="30"/>
         </w:rPr>
-        <w:t xml:space="preserve"> </w:t>
-      </w:r>
-      <w:proofErr w:type="spellStart"/>
-      <w:r>
-        <w:rPr>
-          <w:color w:val="FF0000"/>
-          <w:sz w:val="30"/>
-        </w:rPr>
-        <w:t>S</w:t>
+        <w:t xml:space="preserve"> S</w:t>
       </w:r>
       <w:r>
         <w:rPr>
@@ -104,7 +96,6 @@
         </w:rPr>
         <w:t>Gerencial</w:t>
       </w:r>
-      <w:proofErr w:type="spellEnd"/>
     </w:p>
     <w:p>
       <w:pPr>
@@ -2707,11 +2698,9 @@
       <w:r>
         <w:t xml:space="preserve">Requisitos úteis, porém menos críticos, sendo usados menos </w:t>
       </w:r>
-      <w:proofErr w:type="spellStart"/>
-      <w:r>
-        <w:t>freqüentemente</w:t>
-      </w:r>
-      <w:proofErr w:type="spellEnd"/>
+      <w:r>
+        <w:t>frequentemente</w:t>
+      </w:r>
       <w:r>
         <w:t>. Não possui muito significado para a satisfação do usuári</w:t>
       </w:r>
@@ -3144,16 +3133,14 @@
               </w:rPr>
               <w:t xml:space="preserve">Requisito fornecido pela empresa do </w:t>
             </w:r>
-            <w:proofErr w:type="spellStart"/>
-            <w:r>
-              <w:rPr>
-                <w:b/>
-                <w:color w:val="FF0000"/>
-                <w:sz w:val="20"/>
-              </w:rPr>
-              <w:t>HotelGerecial</w:t>
-            </w:r>
-            <w:proofErr w:type="spellEnd"/>
+            <w:r>
+              <w:rPr>
+                <w:b/>
+                <w:color w:val="FF0000"/>
+                <w:sz w:val="20"/>
+              </w:rPr>
+              <w:t>Hotel Gerencial</w:t>
+            </w:r>
             <w:r>
               <w:rPr>
                 <w:b/>
@@ -3476,49 +3463,2262 @@
                 <w:color w:val="0000FF"/>
                 <w:sz w:val="20"/>
               </w:rPr>
+              <w:t xml:space="preserve">Gerenciador Hoteleiro: </w:t>
+            </w:r>
+            <w:r>
+              <w:rPr>
+                <w:color w:val="FF0000"/>
+                <w:sz w:val="20"/>
+              </w:rPr>
+              <w:t>Deve haver ícones onde possa ser visualizado a situação do apartamento</w:t>
+            </w:r>
+          </w:p>
+          <w:p>
+            <w:pPr>
+              <w:rPr>
+                <w:color w:val="FF0000"/>
+                <w:sz w:val="20"/>
+              </w:rPr>
+            </w:pPr>
+          </w:p>
+          <w:p>
+            <w:pPr>
+              <w:rPr>
+                <w:b/>
+                <w:bCs/>
+                <w:color w:val="FF0000"/>
+                <w:sz w:val="20"/>
+              </w:rPr>
+            </w:pPr>
+            <w:r>
+              <w:rPr>
+                <w:b/>
+                <w:bCs/>
+                <w:color w:val="FF0000"/>
+                <w:sz w:val="20"/>
+              </w:rPr>
+              <w:t>Deverá ser visível visualmente a situação do apartamento como se está ocupado, livre, sujo ou em manutenção, podendo ter campos para especificar a atual situação.</w:t>
+            </w:r>
+          </w:p>
+        </w:tc>
+      </w:tr>
+      <w:tr>
+        <w:tc>
+          <w:tcPr>
+            <w:tcW w:w="1214" w:type="dxa"/>
+          </w:tcPr>
+          <w:p>
+            <w:pPr>
+              <w:rPr>
+                <w:color w:val="FF0000"/>
+                <w:sz w:val="20"/>
+              </w:rPr>
+            </w:pPr>
+            <w:r>
+              <w:rPr>
+                <w:color w:val="FF0000"/>
+                <w:sz w:val="20"/>
+              </w:rPr>
+              <w:t>1</w:t>
+            </w:r>
+          </w:p>
+        </w:tc>
+        <w:tc>
+          <w:tcPr>
+            <w:tcW w:w="1442" w:type="dxa"/>
+          </w:tcPr>
+          <w:p>
+            <w:pPr>
+              <w:rPr>
+                <w:b/>
+                <w:color w:val="FF0000"/>
+                <w:sz w:val="20"/>
+              </w:rPr>
+            </w:pPr>
+            <w:r>
+              <w:rPr>
+                <w:b/>
+                <w:color w:val="FF0000"/>
+                <w:sz w:val="20"/>
+              </w:rPr>
+              <w:t>RF05</w:t>
+            </w:r>
+          </w:p>
+        </w:tc>
+        <w:tc>
+          <w:tcPr>
+            <w:tcW w:w="6524" w:type="dxa"/>
+          </w:tcPr>
+          <w:p>
+            <w:pPr>
+              <w:rPr>
+                <w:color w:val="0000FF"/>
+                <w:sz w:val="20"/>
+              </w:rPr>
+            </w:pPr>
+            <w:r>
+              <w:rPr>
+                <w:color w:val="0000FF"/>
+                <w:sz w:val="20"/>
+              </w:rPr>
+              <w:t>Gerenciador Hoteleiro:</w:t>
+            </w:r>
+            <w:r>
+              <w:rPr>
+                <w:color w:val="0000FF"/>
+                <w:sz w:val="20"/>
+              </w:rPr>
+              <w:t xml:space="preserve"> </w:t>
+            </w:r>
+            <w:r>
+              <w:rPr>
+                <w:color w:val="FF0000"/>
+                <w:sz w:val="20"/>
+              </w:rPr>
+              <w:t>Deve</w:t>
+            </w:r>
+            <w:r>
+              <w:rPr>
+                <w:color w:val="FF0000"/>
+                <w:sz w:val="20"/>
+              </w:rPr>
+              <w:t xml:space="preserve"> haver </w:t>
+            </w:r>
+            <w:r>
+              <w:rPr>
+                <w:color w:val="FF0000"/>
+                <w:sz w:val="20"/>
+              </w:rPr>
+              <w:t>usuários com login e senha</w:t>
+            </w:r>
+            <w:r>
+              <w:rPr>
+                <w:color w:val="FF0000"/>
+                <w:sz w:val="20"/>
+              </w:rPr>
+              <w:t>, que possa ser criado por usuário master</w:t>
+            </w:r>
+            <w:r>
+              <w:rPr>
+                <w:color w:val="FF0000"/>
+                <w:sz w:val="20"/>
+              </w:rPr>
+              <w:t>.</w:t>
+            </w:r>
+          </w:p>
+          <w:p>
+            <w:pPr>
+              <w:rPr>
+                <w:color w:val="0000FF"/>
+                <w:sz w:val="20"/>
+              </w:rPr>
+            </w:pPr>
+          </w:p>
+          <w:p>
+            <w:pPr>
+              <w:rPr>
+                <w:b/>
+                <w:bCs/>
+                <w:color w:val="FF0000"/>
+                <w:sz w:val="20"/>
+              </w:rPr>
+            </w:pPr>
+            <w:r>
+              <w:rPr>
+                <w:b/>
+                <w:bCs/>
+                <w:color w:val="FF0000"/>
+                <w:sz w:val="20"/>
+              </w:rPr>
+              <w:t>Devera prover de cada usuário ter seu lo</w:t>
+            </w:r>
+            <w:r>
+              <w:rPr>
+                <w:b/>
+                <w:bCs/>
+                <w:color w:val="FF0000"/>
+                <w:sz w:val="20"/>
+              </w:rPr>
+              <w:t xml:space="preserve">gin e senha para utilização do sistema, </w:t>
+            </w:r>
+            <w:r>
+              <w:rPr>
+                <w:b/>
+                <w:bCs/>
+                <w:color w:val="FF0000"/>
+                <w:sz w:val="20"/>
+              </w:rPr>
+              <w:t xml:space="preserve">para criação destes usuários haverá um </w:t>
+            </w:r>
+            <w:r>
+              <w:rPr>
+                <w:b/>
+                <w:bCs/>
+                <w:color w:val="FF0000"/>
+                <w:sz w:val="20"/>
+              </w:rPr>
+              <w:t xml:space="preserve">usuário master que este poderá entrar no sistema e incluir </w:t>
+            </w:r>
+            <w:r>
+              <w:rPr>
+                <w:b/>
+                <w:bCs/>
+                <w:color w:val="FF0000"/>
+                <w:sz w:val="20"/>
+              </w:rPr>
+              <w:t>cada usuário operador do sistema com s</w:t>
+            </w:r>
+            <w:r>
+              <w:rPr>
+                <w:b/>
+                <w:bCs/>
+                <w:color w:val="FF0000"/>
+                <w:sz w:val="20"/>
+              </w:rPr>
+              <w:t xml:space="preserve">eu devido permissão de </w:t>
+            </w:r>
+            <w:r>
+              <w:rPr>
+                <w:b/>
+                <w:bCs/>
+                <w:color w:val="FF0000"/>
+                <w:sz w:val="20"/>
+              </w:rPr>
+              <w:t>utilitários</w:t>
+            </w:r>
+            <w:r>
+              <w:rPr>
+                <w:b/>
+                <w:bCs/>
+                <w:color w:val="FF0000"/>
+                <w:sz w:val="20"/>
+              </w:rPr>
+              <w:t xml:space="preserve"> do sistema</w:t>
+            </w:r>
+            <w:r>
+              <w:rPr>
+                <w:b/>
+                <w:bCs/>
+                <w:color w:val="FF0000"/>
+                <w:sz w:val="20"/>
+              </w:rPr>
+              <w:t xml:space="preserve">, </w:t>
+            </w:r>
+            <w:r>
+              <w:rPr>
+                <w:b/>
+                <w:bCs/>
+                <w:color w:val="FF0000"/>
+                <w:sz w:val="20"/>
+              </w:rPr>
+              <w:t>individualmente</w:t>
+            </w:r>
+            <w:r>
+              <w:rPr>
+                <w:b/>
+                <w:bCs/>
+                <w:color w:val="FF0000"/>
+                <w:sz w:val="20"/>
+              </w:rPr>
+              <w:t>.</w:t>
+            </w:r>
+          </w:p>
+          <w:p>
+            <w:pPr>
+              <w:rPr>
+                <w:b/>
+                <w:bCs/>
+                <w:color w:val="0000FF"/>
+                <w:sz w:val="20"/>
+              </w:rPr>
+            </w:pPr>
+          </w:p>
+        </w:tc>
+      </w:tr>
+      <w:tr>
+        <w:tc>
+          <w:tcPr>
+            <w:tcW w:w="1214" w:type="dxa"/>
+          </w:tcPr>
+          <w:p>
+            <w:pPr>
+              <w:rPr>
+                <w:color w:val="FF0000"/>
+                <w:sz w:val="20"/>
+              </w:rPr>
+            </w:pPr>
+            <w:r>
+              <w:rPr>
+                <w:color w:val="FF0000"/>
+                <w:sz w:val="20"/>
+              </w:rPr>
+              <w:t>1</w:t>
+            </w:r>
+          </w:p>
+        </w:tc>
+        <w:tc>
+          <w:tcPr>
+            <w:tcW w:w="1442" w:type="dxa"/>
+          </w:tcPr>
+          <w:p>
+            <w:pPr>
+              <w:rPr>
+                <w:b/>
+                <w:color w:val="FF0000"/>
+                <w:sz w:val="20"/>
+              </w:rPr>
+            </w:pPr>
+            <w:r>
+              <w:rPr>
+                <w:b/>
+                <w:color w:val="FF0000"/>
+                <w:sz w:val="20"/>
+              </w:rPr>
+              <w:t>RF06</w:t>
+            </w:r>
+          </w:p>
+        </w:tc>
+        <w:tc>
+          <w:tcPr>
+            <w:tcW w:w="6524" w:type="dxa"/>
+          </w:tcPr>
+          <w:p>
+            <w:pPr>
+              <w:rPr>
+                <w:color w:val="FF0000"/>
+                <w:sz w:val="20"/>
+              </w:rPr>
+            </w:pPr>
+            <w:r>
+              <w:rPr>
+                <w:color w:val="0000FF"/>
+                <w:sz w:val="20"/>
+              </w:rPr>
               <w:t>Gerenciador Hoteleiro</w:t>
             </w:r>
             <w:r>
               <w:rPr>
+                <w:color w:val="FF0000"/>
+                <w:sz w:val="20"/>
+              </w:rPr>
+              <w:t>:</w:t>
+            </w:r>
+            <w:r>
+              <w:rPr>
+                <w:color w:val="FF0000"/>
+                <w:sz w:val="20"/>
+              </w:rPr>
+              <w:t xml:space="preserve"> </w:t>
+            </w:r>
+            <w:r>
+              <w:rPr>
+                <w:color w:val="FF0000"/>
+                <w:sz w:val="20"/>
+              </w:rPr>
+              <w:t>Deve haver a possibilidade do usuário Master</w:t>
+            </w:r>
+            <w:r>
+              <w:rPr>
+                <w:color w:val="FF0000"/>
+                <w:sz w:val="20"/>
+              </w:rPr>
+              <w:t>, poder retira relatórios da movimentação o sistema</w:t>
+            </w:r>
+            <w:r>
+              <w:rPr>
+                <w:color w:val="FF0000"/>
+                <w:sz w:val="20"/>
+              </w:rPr>
+              <w:t>.</w:t>
+            </w:r>
+          </w:p>
+          <w:p>
+            <w:pPr>
+              <w:rPr>
+                <w:color w:val="FF0000"/>
+                <w:sz w:val="20"/>
+              </w:rPr>
+            </w:pPr>
+          </w:p>
+          <w:p>
+            <w:pPr>
+              <w:rPr>
+                <w:b/>
+                <w:bCs/>
                 <w:color w:val="0000FF"/>
                 <w:sz w:val="20"/>
               </w:rPr>
+            </w:pPr>
+            <w:r>
+              <w:rPr>
+                <w:b/>
+                <w:bCs/>
+                <w:color w:val="FF0000"/>
+                <w:sz w:val="20"/>
+              </w:rPr>
+              <w:t xml:space="preserve">Deverá ter a possibilidade do usuário Master </w:t>
+            </w:r>
+            <w:r>
+              <w:rPr>
+                <w:b/>
+                <w:bCs/>
+                <w:color w:val="FF0000"/>
+                <w:sz w:val="20"/>
+              </w:rPr>
+              <w:t>poder retirar relatórios de movimentação do sistema como estornos</w:t>
+            </w:r>
+            <w:r>
+              <w:rPr>
+                <w:b/>
+                <w:bCs/>
+                <w:color w:val="FF0000"/>
+                <w:sz w:val="20"/>
+              </w:rPr>
+              <w:t xml:space="preserve">, mudança de cliente, movimentação de caixa, </w:t>
+            </w:r>
+            <w:r>
+              <w:rPr>
+                <w:b/>
+                <w:bCs/>
+                <w:color w:val="FF0000"/>
+                <w:sz w:val="20"/>
+              </w:rPr>
+              <w:t xml:space="preserve">formas de pagamento </w:t>
+            </w:r>
+            <w:r>
+              <w:rPr>
+                <w:b/>
+                <w:bCs/>
+                <w:color w:val="FF0000"/>
+                <w:sz w:val="20"/>
+              </w:rPr>
+              <w:t>transferência de contas</w:t>
+            </w:r>
+            <w:r>
+              <w:rPr>
+                <w:b/>
+                <w:bCs/>
+                <w:color w:val="FF0000"/>
+                <w:sz w:val="20"/>
+              </w:rPr>
+              <w:t xml:space="preserve"> e lançamentos de produtos</w:t>
+            </w:r>
+            <w:r>
+              <w:rPr>
+                <w:b/>
+                <w:bCs/>
+                <w:color w:val="FF0000"/>
+                <w:sz w:val="20"/>
+              </w:rPr>
+              <w:t xml:space="preserve">, sendo assim o usuário Master podendo identificar </w:t>
+            </w:r>
+            <w:r>
+              <w:rPr>
+                <w:b/>
+                <w:bCs/>
+                <w:color w:val="FF0000"/>
+                <w:sz w:val="20"/>
+              </w:rPr>
+              <w:t>qual usuário fez devidas modificações</w:t>
+            </w:r>
+            <w:r>
+              <w:rPr>
+                <w:b/>
+                <w:bCs/>
+                <w:color w:val="FF0000"/>
+                <w:sz w:val="20"/>
+              </w:rPr>
+              <w:t>.</w:t>
+            </w:r>
+          </w:p>
+        </w:tc>
+      </w:tr>
+      <w:tr>
+        <w:tc>
+          <w:tcPr>
+            <w:tcW w:w="1214" w:type="dxa"/>
+          </w:tcPr>
+          <w:p>
+            <w:pPr>
+              <w:rPr>
+                <w:color w:val="FF0000"/>
+                <w:sz w:val="20"/>
+              </w:rPr>
+            </w:pPr>
+            <w:r>
+              <w:rPr>
+                <w:color w:val="FF0000"/>
+                <w:sz w:val="20"/>
+              </w:rPr>
+              <w:t>1</w:t>
+            </w:r>
+          </w:p>
+        </w:tc>
+        <w:tc>
+          <w:tcPr>
+            <w:tcW w:w="1442" w:type="dxa"/>
+          </w:tcPr>
+          <w:p>
+            <w:pPr>
+              <w:rPr>
+                <w:b/>
+                <w:color w:val="FF0000"/>
+                <w:sz w:val="20"/>
+              </w:rPr>
+            </w:pPr>
+            <w:r>
+              <w:rPr>
+                <w:b/>
+                <w:color w:val="FF0000"/>
+                <w:sz w:val="20"/>
+              </w:rPr>
+              <w:t>RF07</w:t>
+            </w:r>
+          </w:p>
+        </w:tc>
+        <w:tc>
+          <w:tcPr>
+            <w:tcW w:w="6524" w:type="dxa"/>
+          </w:tcPr>
+          <w:p>
+            <w:pPr>
+              <w:rPr>
+                <w:color w:val="C00000"/>
+                <w:sz w:val="20"/>
+                <w:bdr w:val="single" w:sz="2" w:space="0" w:color="D9D9E3" w:frame="1"/>
+                <w:lang w:eastAsia="pt-BR"/>
+              </w:rPr>
+            </w:pPr>
+            <w:r>
+              <w:rPr>
+                <w:color w:val="0000FF"/>
+                <w:sz w:val="20"/>
+              </w:rPr>
+              <w:t xml:space="preserve">Gerenciador </w:t>
+            </w:r>
+            <w:proofErr w:type="spellStart"/>
+            <w:r>
+              <w:rPr>
+                <w:color w:val="0000FF"/>
+                <w:sz w:val="20"/>
+              </w:rPr>
+              <w:t>Hoteleiro</w:t>
+            </w:r>
+            <w:r>
+              <w:rPr>
+                <w:color w:val="FF0000"/>
+                <w:sz w:val="20"/>
+              </w:rPr>
+              <w:t>:</w:t>
+            </w:r>
+            <w:r>
+              <w:rPr>
+                <w:color w:val="C00000"/>
+                <w:sz w:val="20"/>
+              </w:rPr>
+              <w:t>Deverá</w:t>
+            </w:r>
+            <w:proofErr w:type="spellEnd"/>
+            <w:r>
+              <w:rPr>
+                <w:color w:val="C00000"/>
+                <w:sz w:val="20"/>
+              </w:rPr>
+              <w:t xml:space="preserve"> haver </w:t>
+            </w:r>
+            <w:r>
+              <w:rPr>
+                <w:color w:val="C00000"/>
+                <w:sz w:val="20"/>
+              </w:rPr>
+              <w:t xml:space="preserve">as opções de </w:t>
+            </w:r>
+            <w:r>
+              <w:rPr>
+                <w:color w:val="C00000"/>
+                <w:sz w:val="20"/>
+                <w:bdr w:val="single" w:sz="2" w:space="0" w:color="D9D9E3" w:frame="1"/>
+                <w:lang w:eastAsia="pt-BR"/>
+              </w:rPr>
+              <w:t>Reservas e Check-in</w:t>
+            </w:r>
+            <w:r>
+              <w:rPr>
+                <w:color w:val="C00000"/>
+                <w:sz w:val="20"/>
+                <w:bdr w:val="single" w:sz="2" w:space="0" w:color="D9D9E3" w:frame="1"/>
+                <w:lang w:eastAsia="pt-BR"/>
+              </w:rPr>
+              <w:t xml:space="preserve"> e </w:t>
+            </w:r>
+            <w:proofErr w:type="spellStart"/>
+            <w:r>
+              <w:rPr>
+                <w:color w:val="C00000"/>
+                <w:sz w:val="20"/>
+                <w:bdr w:val="single" w:sz="2" w:space="0" w:color="D9D9E3" w:frame="1"/>
+                <w:lang w:eastAsia="pt-BR"/>
+              </w:rPr>
+              <w:t>Check-out</w:t>
+            </w:r>
+            <w:proofErr w:type="spellEnd"/>
+            <w:r>
+              <w:rPr>
+                <w:color w:val="C00000"/>
+                <w:sz w:val="20"/>
+                <w:bdr w:val="single" w:sz="2" w:space="0" w:color="D9D9E3" w:frame="1"/>
+                <w:lang w:eastAsia="pt-BR"/>
+              </w:rPr>
+              <w:t>.</w:t>
+            </w:r>
+          </w:p>
+          <w:p>
+            <w:pPr>
+              <w:rPr>
+                <w:color w:val="C00000"/>
+                <w:sz w:val="20"/>
+                <w:lang w:eastAsia="pt-BR"/>
+              </w:rPr>
+            </w:pPr>
+          </w:p>
+          <w:p>
+            <w:pPr>
+              <w:rPr>
+                <w:b/>
+                <w:bCs/>
+                <w:color w:val="C00000"/>
+                <w:sz w:val="20"/>
+                <w:lang w:eastAsia="pt-BR"/>
+              </w:rPr>
+            </w:pPr>
+            <w:r>
+              <w:rPr>
+                <w:b/>
+                <w:bCs/>
+                <w:color w:val="C00000"/>
+                <w:sz w:val="20"/>
+                <w:lang w:eastAsia="pt-BR"/>
+              </w:rPr>
+              <w:t xml:space="preserve">Deverá </w:t>
+            </w:r>
+            <w:r>
+              <w:rPr>
+                <w:b/>
+                <w:bCs/>
+                <w:color w:val="C00000"/>
+                <w:sz w:val="20"/>
+                <w:lang w:eastAsia="pt-BR"/>
+              </w:rPr>
+              <w:t xml:space="preserve">ter a </w:t>
+            </w:r>
+            <w:r>
+              <w:rPr>
+                <w:b/>
+                <w:bCs/>
+                <w:color w:val="C00000"/>
+                <w:sz w:val="20"/>
+                <w:lang w:eastAsia="pt-BR"/>
+              </w:rPr>
+              <w:t>Capacidade de realizar e gerenciar reservas online e offline.</w:t>
+            </w:r>
+          </w:p>
+          <w:p>
+            <w:pPr>
+              <w:rPr>
+                <w:b/>
+                <w:bCs/>
+                <w:color w:val="C00000"/>
+                <w:sz w:val="20"/>
+                <w:lang w:eastAsia="pt-BR"/>
+              </w:rPr>
+            </w:pPr>
+            <w:r>
+              <w:rPr>
+                <w:b/>
+                <w:bCs/>
+                <w:color w:val="C00000"/>
+                <w:sz w:val="20"/>
+                <w:lang w:eastAsia="pt-BR"/>
+              </w:rPr>
+              <w:t xml:space="preserve">Sistema eficiente de check-in e </w:t>
+            </w:r>
+            <w:proofErr w:type="spellStart"/>
+            <w:r>
+              <w:rPr>
+                <w:b/>
+                <w:bCs/>
+                <w:color w:val="C00000"/>
+                <w:sz w:val="20"/>
+                <w:lang w:eastAsia="pt-BR"/>
+              </w:rPr>
+              <w:t>check-out</w:t>
+            </w:r>
+            <w:proofErr w:type="spellEnd"/>
+            <w:r>
+              <w:rPr>
+                <w:b/>
+                <w:bCs/>
+                <w:color w:val="C00000"/>
+                <w:sz w:val="20"/>
+                <w:lang w:eastAsia="pt-BR"/>
+              </w:rPr>
+              <w:t xml:space="preserve"> para agilizar o processo de entrada e saída dos hóspedes.</w:t>
+            </w:r>
+          </w:p>
+          <w:p>
+            <w:pPr>
+              <w:rPr>
+                <w:color w:val="0000FF"/>
+                <w:sz w:val="20"/>
+              </w:rPr>
+            </w:pPr>
+          </w:p>
+        </w:tc>
+      </w:tr>
+      <w:tr>
+        <w:tc>
+          <w:tcPr>
+            <w:tcW w:w="1214" w:type="dxa"/>
+          </w:tcPr>
+          <w:p>
+            <w:pPr>
+              <w:rPr>
+                <w:color w:val="FF0000"/>
+                <w:sz w:val="20"/>
+              </w:rPr>
+            </w:pPr>
+            <w:r>
+              <w:rPr>
+                <w:color w:val="FF0000"/>
+                <w:sz w:val="20"/>
+              </w:rPr>
+              <w:t>1</w:t>
+            </w:r>
+          </w:p>
+        </w:tc>
+        <w:tc>
+          <w:tcPr>
+            <w:tcW w:w="1442" w:type="dxa"/>
+          </w:tcPr>
+          <w:p>
+            <w:pPr>
+              <w:rPr>
+                <w:b/>
+                <w:color w:val="FF0000"/>
+                <w:sz w:val="20"/>
+              </w:rPr>
+            </w:pPr>
+            <w:r>
+              <w:rPr>
+                <w:b/>
+                <w:color w:val="FF0000"/>
+                <w:sz w:val="20"/>
+              </w:rPr>
+              <w:t>RF08</w:t>
+            </w:r>
+          </w:p>
+        </w:tc>
+        <w:tc>
+          <w:tcPr>
+            <w:tcW w:w="6524" w:type="dxa"/>
+          </w:tcPr>
+          <w:p>
+            <w:pPr>
+              <w:rPr>
+                <w:color w:val="C00000"/>
+                <w:sz w:val="20"/>
+                <w:szCs w:val="16"/>
+                <w:lang w:eastAsia="pt-BR"/>
+              </w:rPr>
+            </w:pPr>
+            <w:r>
+              <w:rPr>
+                <w:color w:val="1F497D" w:themeColor="text2"/>
+                <w:sz w:val="20"/>
+                <w:szCs w:val="16"/>
+                <w:bdr w:val="single" w:sz="2" w:space="0" w:color="D9D9E3" w:frame="1"/>
+                <w:lang w:eastAsia="pt-BR"/>
+              </w:rPr>
+              <w:t>Gerenciador Hoteleiro:</w:t>
+            </w:r>
+            <w:r>
+              <w:rPr>
+                <w:color w:val="1F497D" w:themeColor="text2"/>
+                <w:sz w:val="20"/>
+                <w:szCs w:val="16"/>
+                <w:bdr w:val="single" w:sz="2" w:space="0" w:color="D9D9E3" w:frame="1"/>
+                <w:lang w:eastAsia="pt-BR"/>
+              </w:rPr>
+              <w:t xml:space="preserve"> </w:t>
+            </w:r>
+            <w:r>
+              <w:rPr>
+                <w:color w:val="C00000"/>
+                <w:sz w:val="20"/>
+                <w:szCs w:val="16"/>
+                <w:bdr w:val="single" w:sz="2" w:space="0" w:color="D9D9E3" w:frame="1"/>
+                <w:lang w:eastAsia="pt-BR"/>
+              </w:rPr>
+              <w:t xml:space="preserve">Deverá ter </w:t>
+            </w:r>
+            <w:r>
+              <w:rPr>
+                <w:color w:val="C00000"/>
+                <w:sz w:val="20"/>
+                <w:szCs w:val="16"/>
+                <w:bdr w:val="single" w:sz="2" w:space="0" w:color="D9D9E3" w:frame="1"/>
+                <w:lang w:eastAsia="pt-BR"/>
+              </w:rPr>
+              <w:t xml:space="preserve">um </w:t>
+            </w:r>
+            <w:r>
+              <w:rPr>
+                <w:color w:val="C00000"/>
+                <w:sz w:val="20"/>
+                <w:szCs w:val="16"/>
+                <w:bdr w:val="single" w:sz="2" w:space="0" w:color="D9D9E3" w:frame="1"/>
+                <w:lang w:eastAsia="pt-BR"/>
+              </w:rPr>
+              <w:t>Sistema de Reservas Online</w:t>
+            </w:r>
+            <w:r>
+              <w:rPr>
+                <w:color w:val="C00000"/>
+                <w:sz w:val="20"/>
+                <w:szCs w:val="16"/>
+                <w:bdr w:val="single" w:sz="2" w:space="0" w:color="D9D9E3" w:frame="1"/>
+                <w:lang w:eastAsia="pt-BR"/>
+              </w:rPr>
+              <w:t>.</w:t>
+            </w:r>
+          </w:p>
+          <w:p>
+            <w:pPr>
+              <w:rPr>
+                <w:color w:val="C00000"/>
+                <w:sz w:val="20"/>
+                <w:szCs w:val="16"/>
+                <w:lang w:eastAsia="pt-BR"/>
+              </w:rPr>
+            </w:pPr>
+          </w:p>
+          <w:p>
+            <w:pPr>
+              <w:rPr>
+                <w:b/>
+                <w:bCs/>
+                <w:color w:val="C00000"/>
+                <w:sz w:val="20"/>
+                <w:szCs w:val="16"/>
+                <w:lang w:eastAsia="pt-BR"/>
+              </w:rPr>
+            </w:pPr>
+            <w:r>
+              <w:rPr>
+                <w:b/>
+                <w:bCs/>
+                <w:color w:val="C00000"/>
+                <w:sz w:val="20"/>
+                <w:szCs w:val="16"/>
+                <w:lang w:eastAsia="pt-BR"/>
+              </w:rPr>
+              <w:t xml:space="preserve">A </w:t>
+            </w:r>
+            <w:r>
+              <w:rPr>
+                <w:b/>
+                <w:bCs/>
+                <w:color w:val="C00000"/>
+                <w:sz w:val="20"/>
+                <w:szCs w:val="16"/>
+                <w:lang w:eastAsia="pt-BR"/>
+              </w:rPr>
+              <w:t xml:space="preserve">Plataforma </w:t>
+            </w:r>
+            <w:r>
+              <w:rPr>
+                <w:b/>
+                <w:bCs/>
+                <w:color w:val="C00000"/>
+                <w:sz w:val="20"/>
+                <w:szCs w:val="16"/>
+                <w:lang w:eastAsia="pt-BR"/>
+              </w:rPr>
+              <w:t xml:space="preserve">deverá </w:t>
+            </w:r>
+            <w:r>
+              <w:rPr>
+                <w:b/>
+                <w:bCs/>
+                <w:color w:val="C00000"/>
+                <w:sz w:val="20"/>
+                <w:szCs w:val="16"/>
+                <w:lang w:eastAsia="pt-BR"/>
+              </w:rPr>
+              <w:t>permite aos hóspedes realizar reservas pela internet.</w:t>
+            </w:r>
+          </w:p>
+          <w:p>
+            <w:pPr>
+              <w:rPr>
+                <w:b/>
+                <w:bCs/>
+                <w:color w:val="C00000"/>
+                <w:sz w:val="20"/>
+                <w:szCs w:val="16"/>
+                <w:lang w:eastAsia="pt-BR"/>
+              </w:rPr>
+            </w:pPr>
+            <w:r>
+              <w:rPr>
+                <w:b/>
+                <w:bCs/>
+                <w:color w:val="C00000"/>
+                <w:sz w:val="20"/>
+                <w:szCs w:val="16"/>
+                <w:lang w:eastAsia="pt-BR"/>
+              </w:rPr>
+              <w:t>Sincronização automática com o sistema central de reservas.</w:t>
+            </w:r>
+          </w:p>
+          <w:p>
+            <w:pPr>
+              <w:rPr>
+                <w:color w:val="0000FF"/>
+                <w:sz w:val="20"/>
+              </w:rPr>
+            </w:pPr>
+          </w:p>
+        </w:tc>
+      </w:tr>
+      <w:tr>
+        <w:tc>
+          <w:tcPr>
+            <w:tcW w:w="1214" w:type="dxa"/>
+          </w:tcPr>
+          <w:p>
+            <w:pPr>
+              <w:rPr>
+                <w:color w:val="FF0000"/>
+                <w:sz w:val="20"/>
+              </w:rPr>
+            </w:pPr>
+            <w:r>
+              <w:rPr>
+                <w:color w:val="FF0000"/>
+                <w:sz w:val="20"/>
+              </w:rPr>
+              <w:t>1</w:t>
+            </w:r>
+          </w:p>
+        </w:tc>
+        <w:tc>
+          <w:tcPr>
+            <w:tcW w:w="1442" w:type="dxa"/>
+          </w:tcPr>
+          <w:p>
+            <w:pPr>
+              <w:rPr>
+                <w:b/>
+                <w:color w:val="FF0000"/>
+                <w:sz w:val="20"/>
+              </w:rPr>
+            </w:pPr>
+            <w:r>
+              <w:rPr>
+                <w:b/>
+                <w:color w:val="FF0000"/>
+                <w:sz w:val="20"/>
+              </w:rPr>
+              <w:t>RF0</w:t>
+            </w:r>
+            <w:r>
+              <w:rPr>
+                <w:b/>
+                <w:color w:val="FF0000"/>
+                <w:sz w:val="20"/>
+              </w:rPr>
+              <w:t>9</w:t>
+            </w:r>
+          </w:p>
+        </w:tc>
+        <w:tc>
+          <w:tcPr>
+            <w:tcW w:w="6524" w:type="dxa"/>
+          </w:tcPr>
+          <w:p>
+            <w:pPr>
+              <w:rPr>
+                <w:sz w:val="20"/>
+                <w:szCs w:val="16"/>
+                <w:bdr w:val="single" w:sz="2" w:space="0" w:color="D9D9E3" w:frame="1"/>
+              </w:rPr>
+            </w:pPr>
+            <w:r>
+              <w:rPr>
+                <w:color w:val="1F497D" w:themeColor="text2"/>
+                <w:sz w:val="20"/>
+                <w:szCs w:val="16"/>
+                <w:bdr w:val="single" w:sz="2" w:space="0" w:color="D9D9E3" w:frame="1"/>
+                <w:lang w:eastAsia="pt-BR"/>
+              </w:rPr>
+              <w:t xml:space="preserve">Gerenciador Hoteleiro: </w:t>
+            </w:r>
+            <w:r>
+              <w:rPr>
+                <w:color w:val="C00000"/>
+                <w:sz w:val="20"/>
+                <w:szCs w:val="16"/>
+                <w:bdr w:val="single" w:sz="2" w:space="0" w:color="D9D9E3" w:frame="1"/>
+                <w:lang w:eastAsia="pt-BR"/>
+              </w:rPr>
+              <w:t xml:space="preserve">Sobre o </w:t>
+            </w:r>
+            <w:r>
+              <w:rPr>
+                <w:color w:val="C00000"/>
+                <w:sz w:val="20"/>
+                <w:szCs w:val="16"/>
+                <w:bdr w:val="single" w:sz="2" w:space="0" w:color="D9D9E3" w:frame="1"/>
+              </w:rPr>
+              <w:t>Sistema de Pagamento</w:t>
+            </w:r>
+            <w:r>
+              <w:rPr>
+                <w:sz w:val="20"/>
+                <w:szCs w:val="16"/>
+                <w:bdr w:val="single" w:sz="2" w:space="0" w:color="D9D9E3" w:frame="1"/>
+              </w:rPr>
+              <w:t>.</w:t>
+            </w:r>
+          </w:p>
+          <w:p>
+            <w:pPr>
+              <w:rPr>
+                <w:sz w:val="20"/>
+                <w:szCs w:val="16"/>
+              </w:rPr>
+            </w:pPr>
+          </w:p>
+          <w:p>
+            <w:pPr>
+              <w:rPr>
+                <w:b/>
+                <w:bCs/>
+                <w:color w:val="C00000"/>
+                <w:sz w:val="20"/>
+                <w:lang w:eastAsia="pt-BR"/>
+              </w:rPr>
+            </w:pPr>
+            <w:r>
+              <w:rPr>
+                <w:b/>
+                <w:bCs/>
+                <w:color w:val="C00000"/>
+                <w:sz w:val="20"/>
+                <w:lang w:eastAsia="pt-BR"/>
+              </w:rPr>
+              <w:t xml:space="preserve">Deverá </w:t>
+            </w:r>
+            <w:r>
+              <w:rPr>
+                <w:b/>
+                <w:bCs/>
+                <w:color w:val="C00000"/>
+                <w:sz w:val="20"/>
+                <w:lang w:eastAsia="pt-BR"/>
+              </w:rPr>
+              <w:t>Integração com diferentes métodos de pagamento, como cartões de crédito, débito e outros serviços de pagamento online.</w:t>
+            </w:r>
+          </w:p>
+          <w:p>
+            <w:pPr>
+              <w:rPr>
+                <w:b/>
+                <w:bCs/>
+                <w:color w:val="C00000"/>
+                <w:sz w:val="20"/>
+                <w:lang w:eastAsia="pt-BR"/>
+              </w:rPr>
+            </w:pPr>
+            <w:r>
+              <w:rPr>
+                <w:b/>
+                <w:bCs/>
+                <w:color w:val="C00000"/>
+                <w:sz w:val="20"/>
+                <w:lang w:eastAsia="pt-BR"/>
+              </w:rPr>
+              <w:t>Segurança robusta para proteger as transações financeiras.</w:t>
+            </w:r>
+          </w:p>
+          <w:p>
+            <w:pPr>
+              <w:rPr>
+                <w:color w:val="1F497D" w:themeColor="text2"/>
+                <w:sz w:val="20"/>
+                <w:szCs w:val="16"/>
+                <w:bdr w:val="single" w:sz="2" w:space="0" w:color="D9D9E3" w:frame="1"/>
+                <w:lang w:eastAsia="pt-BR"/>
+              </w:rPr>
+            </w:pPr>
+          </w:p>
+        </w:tc>
+      </w:tr>
+      <w:tr>
+        <w:tc>
+          <w:tcPr>
+            <w:tcW w:w="1214" w:type="dxa"/>
+          </w:tcPr>
+          <w:p>
+            <w:pPr>
+              <w:rPr>
+                <w:color w:val="FF0000"/>
+                <w:sz w:val="20"/>
+              </w:rPr>
+            </w:pPr>
+            <w:r>
+              <w:rPr>
+                <w:color w:val="FF0000"/>
+                <w:sz w:val="20"/>
+              </w:rPr>
+              <w:t>1</w:t>
+            </w:r>
+          </w:p>
+        </w:tc>
+        <w:tc>
+          <w:tcPr>
+            <w:tcW w:w="1442" w:type="dxa"/>
+          </w:tcPr>
+          <w:p>
+            <w:pPr>
+              <w:rPr>
+                <w:b/>
+                <w:color w:val="FF0000"/>
+                <w:sz w:val="20"/>
+              </w:rPr>
+            </w:pPr>
+            <w:r>
+              <w:rPr>
+                <w:b/>
+                <w:color w:val="FF0000"/>
+                <w:sz w:val="20"/>
+              </w:rPr>
+              <w:t>RF10</w:t>
+            </w:r>
+          </w:p>
+        </w:tc>
+        <w:tc>
+          <w:tcPr>
+            <w:tcW w:w="6524" w:type="dxa"/>
+          </w:tcPr>
+          <w:p>
+            <w:pPr>
+              <w:rPr>
+                <w:color w:val="C00000"/>
+                <w:sz w:val="20"/>
+                <w:szCs w:val="16"/>
+                <w:bdr w:val="single" w:sz="2" w:space="0" w:color="D9D9E3" w:frame="1"/>
+              </w:rPr>
+            </w:pPr>
+            <w:r>
+              <w:rPr>
+                <w:color w:val="1F497D" w:themeColor="text2"/>
+                <w:sz w:val="20"/>
+                <w:szCs w:val="16"/>
+                <w:bdr w:val="single" w:sz="2" w:space="0" w:color="D9D9E3" w:frame="1"/>
+                <w:lang w:eastAsia="pt-BR"/>
+              </w:rPr>
+              <w:t>Gerenciador Hoteleiro</w:t>
+            </w:r>
+            <w:r>
+              <w:rPr>
+                <w:color w:val="C00000"/>
+                <w:sz w:val="20"/>
+                <w:szCs w:val="16"/>
+                <w:bdr w:val="single" w:sz="2" w:space="0" w:color="D9D9E3" w:frame="1"/>
+                <w:lang w:eastAsia="pt-BR"/>
+              </w:rPr>
               <w:t xml:space="preserve">: </w:t>
             </w:r>
             <w:r>
               <w:rPr>
-                <w:color w:val="FF0000"/>
-                <w:sz w:val="20"/>
-              </w:rPr>
-              <w:t>Deve haver ícones onde possa ser visualizado a situação do apartamento</w:t>
-            </w:r>
-          </w:p>
-          <w:p>
-            <w:pPr>
-              <w:rPr>
-                <w:color w:val="FF0000"/>
-                <w:sz w:val="20"/>
-              </w:rPr>
-            </w:pPr>
-          </w:p>
-          <w:p>
-            <w:pPr>
+                <w:color w:val="C00000"/>
+                <w:sz w:val="20"/>
+                <w:szCs w:val="16"/>
+                <w:bdr w:val="single" w:sz="2" w:space="0" w:color="D9D9E3" w:frame="1"/>
+              </w:rPr>
+              <w:t>Tarifas e Faturamento deverão</w:t>
+            </w:r>
+            <w:r>
+              <w:rPr>
+                <w:color w:val="C00000"/>
+                <w:sz w:val="20"/>
+                <w:szCs w:val="16"/>
+                <w:bdr w:val="single" w:sz="2" w:space="0" w:color="D9D9E3" w:frame="1"/>
+              </w:rPr>
+              <w:t xml:space="preserve"> ter um campo em destaque</w:t>
+            </w:r>
+            <w:r>
+              <w:rPr>
+                <w:color w:val="C00000"/>
+                <w:sz w:val="20"/>
+                <w:szCs w:val="16"/>
+                <w:bdr w:val="single" w:sz="2" w:space="0" w:color="D9D9E3" w:frame="1"/>
+              </w:rPr>
+              <w:t>.</w:t>
+            </w:r>
+          </w:p>
+          <w:p>
+            <w:pPr>
+              <w:rPr>
+                <w:color w:val="C00000"/>
+                <w:sz w:val="20"/>
+                <w:szCs w:val="16"/>
+              </w:rPr>
+            </w:pPr>
+          </w:p>
+          <w:p>
+            <w:pPr>
+              <w:rPr>
+                <w:szCs w:val="24"/>
+                <w:lang w:eastAsia="pt-BR"/>
+              </w:rPr>
+            </w:pPr>
+            <w:r>
               <w:rPr>
                 <w:b/>
                 <w:bCs/>
-                <w:color w:val="FF0000"/>
-                <w:sz w:val="20"/>
-              </w:rPr>
-            </w:pPr>
+                <w:color w:val="C00000"/>
+                <w:sz w:val="20"/>
+                <w:lang w:eastAsia="pt-BR"/>
+              </w:rPr>
+              <w:t>Deverá apresentar f</w:t>
+            </w:r>
             <w:r>
               <w:rPr>
                 <w:b/>
                 <w:bCs/>
-                <w:color w:val="FF0000"/>
-                <w:sz w:val="20"/>
-              </w:rPr>
-              <w:t>Deverá ser visível visualmente a situação do apartamento como se está ocupado, livre, sujo ou em manutenção, podendo ter campos para especificar a atual situação.</w:t>
-            </w:r>
+                <w:color w:val="C00000"/>
+                <w:sz w:val="20"/>
+                <w:lang w:eastAsia="pt-BR"/>
+              </w:rPr>
+              <w:t>lexibilidade para definir e ajustar tarifas de quartos com base em diferentes critérios</w:t>
+            </w:r>
+            <w:r>
+              <w:rPr>
+                <w:szCs w:val="24"/>
+                <w:lang w:eastAsia="pt-BR"/>
+              </w:rPr>
+              <w:t>.</w:t>
+            </w:r>
+          </w:p>
+          <w:p>
+            <w:pPr>
+              <w:rPr>
+                <w:b/>
+                <w:bCs/>
+                <w:color w:val="C00000"/>
+                <w:sz w:val="20"/>
+                <w:szCs w:val="16"/>
+                <w:lang w:eastAsia="pt-BR"/>
+              </w:rPr>
+            </w:pPr>
+            <w:r>
+              <w:rPr>
+                <w:b/>
+                <w:bCs/>
+                <w:color w:val="C00000"/>
+                <w:sz w:val="20"/>
+                <w:szCs w:val="16"/>
+                <w:lang w:eastAsia="pt-BR"/>
+              </w:rPr>
+              <w:lastRenderedPageBreak/>
+              <w:t>Emissão de faturas precisas e detalhadas, incluindo taxas adicionais e impostos.</w:t>
+            </w:r>
+          </w:p>
+          <w:p>
+            <w:pPr>
+              <w:rPr>
+                <w:color w:val="1F497D" w:themeColor="text2"/>
+                <w:sz w:val="20"/>
+                <w:szCs w:val="16"/>
+                <w:bdr w:val="single" w:sz="2" w:space="0" w:color="D9D9E3" w:frame="1"/>
+                <w:lang w:eastAsia="pt-BR"/>
+              </w:rPr>
+            </w:pPr>
+          </w:p>
+        </w:tc>
+      </w:tr>
+      <w:tr>
+        <w:tc>
+          <w:tcPr>
+            <w:tcW w:w="1214" w:type="dxa"/>
+          </w:tcPr>
+          <w:p>
+            <w:pPr>
+              <w:rPr>
+                <w:color w:val="FF0000"/>
+                <w:sz w:val="20"/>
+              </w:rPr>
+            </w:pPr>
+            <w:r>
+              <w:rPr>
+                <w:color w:val="FF0000"/>
+                <w:sz w:val="20"/>
+              </w:rPr>
+              <w:lastRenderedPageBreak/>
+              <w:t>1</w:t>
+            </w:r>
+          </w:p>
+        </w:tc>
+        <w:tc>
+          <w:tcPr>
+            <w:tcW w:w="1442" w:type="dxa"/>
+          </w:tcPr>
+          <w:p>
+            <w:pPr>
+              <w:rPr>
+                <w:b/>
+                <w:color w:val="FF0000"/>
+                <w:sz w:val="20"/>
+              </w:rPr>
+            </w:pPr>
+            <w:r>
+              <w:rPr>
+                <w:b/>
+                <w:color w:val="FF0000"/>
+                <w:sz w:val="20"/>
+              </w:rPr>
+              <w:t>RF11</w:t>
+            </w:r>
+          </w:p>
+        </w:tc>
+        <w:tc>
+          <w:tcPr>
+            <w:tcW w:w="6524" w:type="dxa"/>
+          </w:tcPr>
+          <w:p>
+            <w:pPr>
+              <w:rPr>
+                <w:color w:val="C00000"/>
+                <w:sz w:val="20"/>
+                <w:szCs w:val="16"/>
+                <w:bdr w:val="single" w:sz="2" w:space="0" w:color="D9D9E3" w:frame="1"/>
+                <w:lang w:eastAsia="pt-BR"/>
+              </w:rPr>
+            </w:pPr>
+            <w:r>
+              <w:rPr>
+                <w:color w:val="1F497D" w:themeColor="text2"/>
+                <w:sz w:val="20"/>
+                <w:szCs w:val="16"/>
+                <w:bdr w:val="single" w:sz="2" w:space="0" w:color="D9D9E3" w:frame="1"/>
+                <w:lang w:eastAsia="pt-BR"/>
+              </w:rPr>
+              <w:t xml:space="preserve">Gerenciador Hoteleiro: </w:t>
+            </w:r>
+            <w:r>
+              <w:rPr>
+                <w:color w:val="C00000"/>
+                <w:sz w:val="20"/>
+                <w:szCs w:val="16"/>
+                <w:bdr w:val="single" w:sz="2" w:space="0" w:color="D9D9E3" w:frame="1"/>
+                <w:lang w:eastAsia="pt-BR"/>
+              </w:rPr>
+              <w:t xml:space="preserve">Deverá também </w:t>
+            </w:r>
+            <w:r>
+              <w:rPr>
+                <w:color w:val="C00000"/>
+                <w:sz w:val="20"/>
+                <w:szCs w:val="16"/>
+                <w:bdr w:val="single" w:sz="2" w:space="0" w:color="D9D9E3" w:frame="1"/>
+                <w:lang w:eastAsia="pt-BR"/>
+              </w:rPr>
+              <w:t xml:space="preserve">conter um </w:t>
+            </w:r>
+            <w:r>
+              <w:rPr>
+                <w:color w:val="C00000"/>
+                <w:sz w:val="20"/>
+                <w:szCs w:val="16"/>
+                <w:bdr w:val="single" w:sz="2" w:space="0" w:color="D9D9E3" w:frame="1"/>
+                <w:lang w:eastAsia="pt-BR"/>
+              </w:rPr>
+              <w:t>Controle de Inventário</w:t>
+            </w:r>
+            <w:r>
+              <w:rPr>
+                <w:color w:val="C00000"/>
+                <w:sz w:val="20"/>
+                <w:szCs w:val="16"/>
+                <w:bdr w:val="single" w:sz="2" w:space="0" w:color="D9D9E3" w:frame="1"/>
+                <w:lang w:eastAsia="pt-BR"/>
+              </w:rPr>
+              <w:t>.</w:t>
+            </w:r>
+          </w:p>
+          <w:p>
+            <w:pPr>
+              <w:rPr>
+                <w:sz w:val="20"/>
+                <w:szCs w:val="16"/>
+                <w:lang w:eastAsia="pt-BR"/>
+              </w:rPr>
+            </w:pPr>
+          </w:p>
+          <w:p>
+            <w:pPr>
+              <w:rPr>
+                <w:b/>
+                <w:bCs/>
+                <w:color w:val="C00000"/>
+                <w:sz w:val="20"/>
+                <w:szCs w:val="16"/>
+                <w:lang w:eastAsia="pt-BR"/>
+              </w:rPr>
+            </w:pPr>
+            <w:r>
+              <w:rPr>
+                <w:b/>
+                <w:bCs/>
+                <w:color w:val="C00000"/>
+                <w:sz w:val="20"/>
+                <w:szCs w:val="16"/>
+                <w:lang w:eastAsia="pt-BR"/>
+              </w:rPr>
+              <w:t xml:space="preserve">Deverá ser um </w:t>
+            </w:r>
+            <w:r>
+              <w:rPr>
+                <w:b/>
+                <w:bCs/>
+                <w:color w:val="C00000"/>
+                <w:sz w:val="20"/>
+                <w:szCs w:val="16"/>
+                <w:lang w:eastAsia="pt-BR"/>
+              </w:rPr>
+              <w:t>g</w:t>
+            </w:r>
+            <w:r>
+              <w:rPr>
+                <w:b/>
+                <w:bCs/>
+                <w:color w:val="C00000"/>
+                <w:sz w:val="20"/>
+                <w:szCs w:val="16"/>
+                <w:lang w:eastAsia="pt-BR"/>
+              </w:rPr>
+              <w:t>erenciamento eficaz de quartos, suítes e outros tipos de acomodações.</w:t>
+            </w:r>
+          </w:p>
+          <w:p>
+            <w:pPr>
+              <w:rPr>
+                <w:b/>
+                <w:bCs/>
+                <w:color w:val="C00000"/>
+                <w:sz w:val="20"/>
+                <w:szCs w:val="16"/>
+                <w:lang w:eastAsia="pt-BR"/>
+              </w:rPr>
+            </w:pPr>
+            <w:r>
+              <w:rPr>
+                <w:b/>
+                <w:bCs/>
+                <w:color w:val="C00000"/>
+                <w:sz w:val="20"/>
+                <w:szCs w:val="16"/>
+                <w:lang w:eastAsia="pt-BR"/>
+              </w:rPr>
+              <w:t>Acompanhamento do status de ocupação e disponibilidade em tempo real.</w:t>
+            </w:r>
+          </w:p>
+          <w:p>
+            <w:pPr>
+              <w:rPr>
+                <w:color w:val="1F497D" w:themeColor="text2"/>
+                <w:sz w:val="20"/>
+                <w:szCs w:val="16"/>
+                <w:bdr w:val="single" w:sz="2" w:space="0" w:color="D9D9E3" w:frame="1"/>
+                <w:lang w:eastAsia="pt-BR"/>
+              </w:rPr>
+            </w:pPr>
+          </w:p>
+        </w:tc>
+      </w:tr>
+      <w:tr>
+        <w:tc>
+          <w:tcPr>
+            <w:tcW w:w="1214" w:type="dxa"/>
+          </w:tcPr>
+          <w:p>
+            <w:pPr>
+              <w:rPr>
+                <w:color w:val="FF0000"/>
+                <w:sz w:val="20"/>
+              </w:rPr>
+            </w:pPr>
+            <w:r>
+              <w:rPr>
+                <w:color w:val="FF0000"/>
+                <w:sz w:val="20"/>
+              </w:rPr>
+              <w:t>1</w:t>
+            </w:r>
+          </w:p>
+        </w:tc>
+        <w:tc>
+          <w:tcPr>
+            <w:tcW w:w="1442" w:type="dxa"/>
+          </w:tcPr>
+          <w:p>
+            <w:pPr>
+              <w:rPr>
+                <w:b/>
+                <w:color w:val="FF0000"/>
+                <w:sz w:val="20"/>
+              </w:rPr>
+            </w:pPr>
+            <w:r>
+              <w:rPr>
+                <w:b/>
+                <w:color w:val="FF0000"/>
+                <w:sz w:val="20"/>
+              </w:rPr>
+              <w:t>RF12</w:t>
+            </w:r>
+          </w:p>
+        </w:tc>
+        <w:tc>
+          <w:tcPr>
+            <w:tcW w:w="6524" w:type="dxa"/>
+          </w:tcPr>
+          <w:p>
+            <w:pPr>
+              <w:rPr>
+                <w:color w:val="FF0000"/>
+                <w:sz w:val="20"/>
+                <w:szCs w:val="16"/>
+                <w:bdr w:val="single" w:sz="2" w:space="0" w:color="D9D9E3" w:frame="1"/>
+                <w:lang w:eastAsia="pt-BR"/>
+              </w:rPr>
+            </w:pPr>
+            <w:r>
+              <w:rPr>
+                <w:color w:val="1F497D" w:themeColor="text2"/>
+                <w:sz w:val="20"/>
+                <w:szCs w:val="16"/>
+                <w:bdr w:val="single" w:sz="2" w:space="0" w:color="D9D9E3" w:frame="1"/>
+                <w:lang w:eastAsia="pt-BR"/>
+              </w:rPr>
+              <w:t xml:space="preserve">Gerenciador </w:t>
+            </w:r>
+            <w:r>
+              <w:rPr>
+                <w:color w:val="1F497D" w:themeColor="text2"/>
+                <w:sz w:val="20"/>
+                <w:szCs w:val="16"/>
+                <w:bdr w:val="single" w:sz="2" w:space="0" w:color="D9D9E3" w:frame="1"/>
+                <w:lang w:eastAsia="pt-BR"/>
+              </w:rPr>
+              <w:t xml:space="preserve">Hoteleiro: </w:t>
+            </w:r>
+            <w:r>
+              <w:rPr>
+                <w:color w:val="FF0000"/>
+                <w:sz w:val="20"/>
+                <w:szCs w:val="16"/>
+                <w:bdr w:val="single" w:sz="2" w:space="0" w:color="D9D9E3" w:frame="1"/>
+                <w:lang w:eastAsia="pt-BR"/>
+              </w:rPr>
+              <w:t xml:space="preserve">Deverá conter uma </w:t>
+            </w:r>
+            <w:r>
+              <w:rPr>
+                <w:color w:val="FF0000"/>
+                <w:sz w:val="20"/>
+                <w:szCs w:val="16"/>
+                <w:bdr w:val="single" w:sz="2" w:space="0" w:color="D9D9E3" w:frame="1"/>
+                <w:lang w:eastAsia="pt-BR"/>
+              </w:rPr>
+              <w:t>Gestão de Hóspedes</w:t>
+            </w:r>
+            <w:r>
+              <w:rPr>
+                <w:color w:val="FF0000"/>
+                <w:sz w:val="20"/>
+                <w:szCs w:val="16"/>
+                <w:bdr w:val="single" w:sz="2" w:space="0" w:color="D9D9E3" w:frame="1"/>
+                <w:lang w:eastAsia="pt-BR"/>
+              </w:rPr>
+              <w:t>.</w:t>
+            </w:r>
+          </w:p>
+          <w:p>
+            <w:pPr>
+              <w:rPr>
+                <w:color w:val="FF0000"/>
+                <w:sz w:val="20"/>
+                <w:szCs w:val="16"/>
+                <w:lang w:eastAsia="pt-BR"/>
+              </w:rPr>
+            </w:pPr>
+          </w:p>
+          <w:p>
+            <w:pPr>
+              <w:rPr>
+                <w:b/>
+                <w:bCs/>
+                <w:color w:val="FF0000"/>
+                <w:sz w:val="20"/>
+                <w:szCs w:val="16"/>
+                <w:lang w:eastAsia="pt-BR"/>
+              </w:rPr>
+            </w:pPr>
+            <w:r>
+              <w:rPr>
+                <w:b/>
+                <w:bCs/>
+                <w:color w:val="FF0000"/>
+                <w:sz w:val="20"/>
+                <w:szCs w:val="16"/>
+                <w:lang w:eastAsia="pt-BR"/>
+              </w:rPr>
+              <w:t>Deverá conter um local onde o p</w:t>
+            </w:r>
+            <w:r>
+              <w:rPr>
+                <w:b/>
+                <w:bCs/>
+                <w:color w:val="FF0000"/>
+                <w:sz w:val="20"/>
+                <w:szCs w:val="16"/>
+                <w:lang w:eastAsia="pt-BR"/>
+              </w:rPr>
+              <w:t>erfil de hóspede que armazena informações relevantes para proporcionar uma experiência personalizada.</w:t>
+            </w:r>
+          </w:p>
+          <w:p>
+            <w:pPr>
+              <w:rPr>
+                <w:color w:val="FF0000"/>
+                <w:sz w:val="20"/>
+                <w:szCs w:val="16"/>
+                <w:lang w:eastAsia="pt-BR"/>
+              </w:rPr>
+            </w:pPr>
+            <w:r>
+              <w:rPr>
+                <w:b/>
+                <w:bCs/>
+                <w:color w:val="FF0000"/>
+                <w:sz w:val="20"/>
+                <w:szCs w:val="16"/>
+                <w:lang w:eastAsia="pt-BR"/>
+              </w:rPr>
+              <w:t>Histórico de estadias e preferências dos hóspedes para melhor atendimento</w:t>
+            </w:r>
+            <w:r>
+              <w:rPr>
+                <w:color w:val="FF0000"/>
+                <w:sz w:val="20"/>
+                <w:szCs w:val="16"/>
+                <w:lang w:eastAsia="pt-BR"/>
+              </w:rPr>
+              <w:t>.</w:t>
+            </w:r>
+          </w:p>
+          <w:p>
+            <w:pPr>
+              <w:rPr>
+                <w:color w:val="1F497D" w:themeColor="text2"/>
+                <w:sz w:val="20"/>
+                <w:szCs w:val="16"/>
+                <w:bdr w:val="single" w:sz="2" w:space="0" w:color="D9D9E3" w:frame="1"/>
+                <w:lang w:eastAsia="pt-BR"/>
+              </w:rPr>
+            </w:pPr>
+          </w:p>
+        </w:tc>
+      </w:tr>
+      <w:tr>
+        <w:tc>
+          <w:tcPr>
+            <w:tcW w:w="1214" w:type="dxa"/>
+          </w:tcPr>
+          <w:p>
+            <w:pPr>
+              <w:rPr>
+                <w:color w:val="FF0000"/>
+                <w:sz w:val="20"/>
+              </w:rPr>
+            </w:pPr>
+            <w:r>
+              <w:rPr>
+                <w:color w:val="FF0000"/>
+                <w:sz w:val="20"/>
+              </w:rPr>
+              <w:t>1</w:t>
+            </w:r>
+          </w:p>
+        </w:tc>
+        <w:tc>
+          <w:tcPr>
+            <w:tcW w:w="1442" w:type="dxa"/>
+          </w:tcPr>
+          <w:p>
+            <w:pPr>
+              <w:rPr>
+                <w:b/>
+                <w:color w:val="FF0000"/>
+                <w:sz w:val="20"/>
+              </w:rPr>
+            </w:pPr>
+            <w:r>
+              <w:rPr>
+                <w:b/>
+                <w:color w:val="FF0000"/>
+                <w:sz w:val="20"/>
+              </w:rPr>
+              <w:t>RF13</w:t>
+            </w:r>
+          </w:p>
+        </w:tc>
+        <w:tc>
+          <w:tcPr>
+            <w:tcW w:w="6524" w:type="dxa"/>
+          </w:tcPr>
+          <w:p>
+            <w:pPr>
+              <w:rPr>
+                <w:color w:val="C00000"/>
+                <w:sz w:val="20"/>
+                <w:szCs w:val="16"/>
+                <w:bdr w:val="single" w:sz="2" w:space="0" w:color="D9D9E3" w:frame="1"/>
+              </w:rPr>
+            </w:pPr>
+            <w:r>
+              <w:rPr>
+                <w:color w:val="1F497D" w:themeColor="text2"/>
+                <w:sz w:val="20"/>
+                <w:szCs w:val="16"/>
+                <w:bdr w:val="single" w:sz="2" w:space="0" w:color="D9D9E3" w:frame="1"/>
+                <w:lang w:eastAsia="pt-BR"/>
+              </w:rPr>
+              <w:t>Ge</w:t>
+            </w:r>
+            <w:r>
+              <w:rPr>
+                <w:color w:val="1F497D" w:themeColor="text2"/>
+                <w:sz w:val="20"/>
+                <w:szCs w:val="16"/>
+                <w:bdr w:val="single" w:sz="2" w:space="0" w:color="D9D9E3" w:frame="1"/>
+                <w:lang w:eastAsia="pt-BR"/>
+              </w:rPr>
+              <w:t>re</w:t>
+            </w:r>
+            <w:r>
+              <w:rPr>
+                <w:color w:val="1F497D" w:themeColor="text2"/>
+                <w:sz w:val="20"/>
+                <w:szCs w:val="16"/>
+                <w:bdr w:val="single" w:sz="2" w:space="0" w:color="D9D9E3" w:frame="1"/>
+                <w:lang w:eastAsia="pt-BR"/>
+              </w:rPr>
+              <w:t xml:space="preserve">nciador Hoteleiro: </w:t>
+            </w:r>
+            <w:r>
+              <w:rPr>
+                <w:color w:val="C00000"/>
+                <w:sz w:val="20"/>
+                <w:szCs w:val="16"/>
+                <w:bdr w:val="single" w:sz="2" w:space="0" w:color="D9D9E3" w:frame="1"/>
+                <w:lang w:eastAsia="pt-BR"/>
+              </w:rPr>
+              <w:t xml:space="preserve">Sobre a </w:t>
+            </w:r>
+            <w:r>
+              <w:rPr>
+                <w:color w:val="C00000"/>
+                <w:sz w:val="20"/>
+                <w:szCs w:val="16"/>
+                <w:bdr w:val="single" w:sz="2" w:space="0" w:color="D9D9E3" w:frame="1"/>
+              </w:rPr>
+              <w:t>Segurança e Privacidade</w:t>
+            </w:r>
+            <w:r>
+              <w:rPr>
+                <w:color w:val="C00000"/>
+                <w:sz w:val="20"/>
+                <w:szCs w:val="16"/>
+                <w:bdr w:val="single" w:sz="2" w:space="0" w:color="D9D9E3" w:frame="1"/>
+              </w:rPr>
+              <w:t>.</w:t>
+            </w:r>
+          </w:p>
+          <w:p>
+            <w:pPr>
+              <w:rPr>
+                <w:color w:val="C00000"/>
+                <w:sz w:val="20"/>
+                <w:szCs w:val="16"/>
+              </w:rPr>
+            </w:pPr>
+          </w:p>
+          <w:p>
+            <w:pPr>
+              <w:rPr>
+                <w:b/>
+                <w:bCs/>
+                <w:color w:val="C00000"/>
+                <w:sz w:val="20"/>
+                <w:lang w:eastAsia="pt-BR"/>
+              </w:rPr>
+            </w:pPr>
+            <w:r>
+              <w:rPr>
+                <w:b/>
+                <w:bCs/>
+                <w:color w:val="C00000"/>
+                <w:sz w:val="20"/>
+                <w:lang w:eastAsia="pt-BR"/>
+              </w:rPr>
+              <w:t xml:space="preserve">Deverá ter </w:t>
+            </w:r>
+            <w:r>
+              <w:rPr>
+                <w:b/>
+                <w:bCs/>
+                <w:color w:val="C00000"/>
+                <w:sz w:val="20"/>
+                <w:lang w:eastAsia="pt-BR"/>
+              </w:rPr>
+              <w:t>Implementação de medidas de segurança robustas para proteger dados sensíveis dos hóspedes.</w:t>
+            </w:r>
+          </w:p>
+          <w:p>
+            <w:pPr>
+              <w:rPr>
+                <w:b/>
+                <w:bCs/>
+                <w:color w:val="C00000"/>
+                <w:sz w:val="20"/>
+                <w:lang w:eastAsia="pt-BR"/>
+              </w:rPr>
+            </w:pPr>
+            <w:r>
+              <w:rPr>
+                <w:b/>
+                <w:bCs/>
+                <w:color w:val="C00000"/>
+                <w:sz w:val="20"/>
+                <w:lang w:eastAsia="pt-BR"/>
+              </w:rPr>
+              <w:t>Conformidade com regulamentações de privacidade e segurança de dados.</w:t>
+            </w:r>
+          </w:p>
+          <w:p>
+            <w:pPr>
+              <w:rPr>
+                <w:color w:val="1F497D" w:themeColor="text2"/>
+                <w:sz w:val="20"/>
+                <w:szCs w:val="16"/>
+                <w:bdr w:val="single" w:sz="2" w:space="0" w:color="D9D9E3" w:frame="1"/>
+                <w:lang w:eastAsia="pt-BR"/>
+              </w:rPr>
+            </w:pPr>
+          </w:p>
+        </w:tc>
+      </w:tr>
+      <w:tr>
+        <w:tc>
+          <w:tcPr>
+            <w:tcW w:w="1214" w:type="dxa"/>
+          </w:tcPr>
+          <w:p>
+            <w:pPr>
+              <w:rPr>
+                <w:color w:val="FF0000"/>
+                <w:sz w:val="20"/>
+              </w:rPr>
+            </w:pPr>
+            <w:r>
+              <w:rPr>
+                <w:color w:val="FF0000"/>
+                <w:sz w:val="20"/>
+              </w:rPr>
+              <w:t>1</w:t>
+            </w:r>
+          </w:p>
+        </w:tc>
+        <w:tc>
+          <w:tcPr>
+            <w:tcW w:w="1442" w:type="dxa"/>
+          </w:tcPr>
+          <w:p>
+            <w:pPr>
+              <w:rPr>
+                <w:b/>
+                <w:color w:val="FF0000"/>
+                <w:sz w:val="20"/>
+              </w:rPr>
+            </w:pPr>
+            <w:r>
+              <w:rPr>
+                <w:b/>
+                <w:color w:val="FF0000"/>
+                <w:sz w:val="20"/>
+              </w:rPr>
+              <w:t>R14</w:t>
+            </w:r>
+          </w:p>
+        </w:tc>
+        <w:tc>
+          <w:tcPr>
+            <w:tcW w:w="6524" w:type="dxa"/>
+          </w:tcPr>
+          <w:p>
+            <w:pPr>
+              <w:rPr>
+                <w:color w:val="C00000"/>
+                <w:sz w:val="20"/>
+                <w:szCs w:val="16"/>
+                <w:bdr w:val="single" w:sz="2" w:space="0" w:color="D9D9E3" w:frame="1"/>
+              </w:rPr>
+            </w:pPr>
+            <w:r>
+              <w:rPr>
+                <w:color w:val="1F497D" w:themeColor="text2"/>
+                <w:sz w:val="20"/>
+                <w:szCs w:val="16"/>
+                <w:bdr w:val="single" w:sz="2" w:space="0" w:color="D9D9E3" w:frame="1"/>
+                <w:lang w:eastAsia="pt-BR"/>
+              </w:rPr>
+              <w:t>Gerenciador Hoteleiro</w:t>
+            </w:r>
+            <w:r>
+              <w:rPr>
+                <w:color w:val="C00000"/>
+                <w:sz w:val="20"/>
+                <w:szCs w:val="16"/>
+                <w:bdr w:val="single" w:sz="2" w:space="0" w:color="D9D9E3" w:frame="1"/>
+                <w:lang w:eastAsia="pt-BR"/>
+              </w:rPr>
+              <w:t xml:space="preserve">: Deverá conter </w:t>
+            </w:r>
+            <w:r>
+              <w:rPr>
+                <w:color w:val="C00000"/>
+                <w:sz w:val="20"/>
+                <w:szCs w:val="16"/>
+                <w:bdr w:val="single" w:sz="2" w:space="0" w:color="D9D9E3" w:frame="1"/>
+                <w:lang w:eastAsia="pt-BR"/>
+              </w:rPr>
+              <w:t xml:space="preserve">uma </w:t>
+            </w:r>
+            <w:r>
+              <w:rPr>
+                <w:color w:val="C00000"/>
+                <w:sz w:val="20"/>
+                <w:szCs w:val="16"/>
+                <w:bdr w:val="single" w:sz="2" w:space="0" w:color="D9D9E3" w:frame="1"/>
+              </w:rPr>
+              <w:t>Gestão de Estoque e Suprimentos</w:t>
+            </w:r>
+            <w:r>
+              <w:rPr>
+                <w:color w:val="C00000"/>
+                <w:sz w:val="20"/>
+                <w:szCs w:val="16"/>
+                <w:bdr w:val="single" w:sz="2" w:space="0" w:color="D9D9E3" w:frame="1"/>
+              </w:rPr>
+              <w:t>.</w:t>
+            </w:r>
+          </w:p>
+          <w:p>
+            <w:pPr>
+              <w:rPr>
+                <w:color w:val="C00000"/>
+                <w:sz w:val="20"/>
+                <w:szCs w:val="16"/>
+              </w:rPr>
+            </w:pPr>
+          </w:p>
+          <w:p>
+            <w:pPr>
+              <w:rPr>
+                <w:b/>
+                <w:bCs/>
+                <w:color w:val="C00000"/>
+                <w:sz w:val="20"/>
+                <w:lang w:eastAsia="pt-BR"/>
+              </w:rPr>
+            </w:pPr>
+            <w:r>
+              <w:rPr>
+                <w:b/>
+                <w:bCs/>
+                <w:color w:val="C00000"/>
+                <w:sz w:val="20"/>
+                <w:lang w:eastAsia="pt-BR"/>
+              </w:rPr>
+              <w:t xml:space="preserve">Deverá conter </w:t>
+            </w:r>
+            <w:r>
+              <w:rPr>
+                <w:b/>
+                <w:bCs/>
+                <w:color w:val="C00000"/>
+                <w:sz w:val="20"/>
+                <w:lang w:eastAsia="pt-BR"/>
+              </w:rPr>
+              <w:t>um campo para o c</w:t>
+            </w:r>
+            <w:r>
+              <w:rPr>
+                <w:b/>
+                <w:bCs/>
+                <w:color w:val="C00000"/>
+                <w:sz w:val="20"/>
+                <w:lang w:eastAsia="pt-BR"/>
+              </w:rPr>
+              <w:t>ontrole de estoque para gerenciar produtos de consumo, como amenidades e alimentos.</w:t>
+            </w:r>
+          </w:p>
+          <w:p>
+            <w:pPr>
+              <w:rPr>
+                <w:b/>
+                <w:bCs/>
+                <w:color w:val="C00000"/>
+                <w:sz w:val="20"/>
+                <w:lang w:eastAsia="pt-BR"/>
+              </w:rPr>
+            </w:pPr>
+            <w:r>
+              <w:rPr>
+                <w:b/>
+                <w:bCs/>
+                <w:color w:val="C00000"/>
+                <w:sz w:val="20"/>
+                <w:lang w:eastAsia="pt-BR"/>
+              </w:rPr>
+              <w:t>Sistema de reabastecimento automático quando os níveis de estoque atingem um ponto mínimo</w:t>
+            </w:r>
+          </w:p>
+          <w:p>
+            <w:pPr>
+              <w:rPr>
+                <w:color w:val="1F497D" w:themeColor="text2"/>
+                <w:sz w:val="20"/>
+                <w:szCs w:val="16"/>
+                <w:bdr w:val="single" w:sz="2" w:space="0" w:color="D9D9E3" w:frame="1"/>
+                <w:lang w:eastAsia="pt-BR"/>
+              </w:rPr>
+            </w:pPr>
+          </w:p>
+        </w:tc>
+      </w:tr>
+      <w:tr>
+        <w:tc>
+          <w:tcPr>
+            <w:tcW w:w="1214" w:type="dxa"/>
+          </w:tcPr>
+          <w:p>
+            <w:pPr>
+              <w:rPr>
+                <w:color w:val="FF0000"/>
+                <w:sz w:val="20"/>
+              </w:rPr>
+            </w:pPr>
+            <w:r>
+              <w:rPr>
+                <w:color w:val="FF0000"/>
+                <w:sz w:val="20"/>
+              </w:rPr>
+              <w:t>1</w:t>
+            </w:r>
+          </w:p>
+        </w:tc>
+        <w:tc>
+          <w:tcPr>
+            <w:tcW w:w="1442" w:type="dxa"/>
+          </w:tcPr>
+          <w:p>
+            <w:pPr>
+              <w:rPr>
+                <w:b/>
+                <w:color w:val="FF0000"/>
+                <w:sz w:val="20"/>
+              </w:rPr>
+            </w:pPr>
+            <w:r>
+              <w:rPr>
+                <w:b/>
+                <w:color w:val="FF0000"/>
+                <w:sz w:val="20"/>
+              </w:rPr>
+              <w:t>R13</w:t>
+            </w:r>
+          </w:p>
+        </w:tc>
+        <w:tc>
+          <w:tcPr>
+            <w:tcW w:w="6524" w:type="dxa"/>
+          </w:tcPr>
+          <w:p>
+            <w:pPr>
+              <w:rPr>
+                <w:color w:val="C00000"/>
+                <w:sz w:val="20"/>
+                <w:szCs w:val="16"/>
+                <w:bdr w:val="single" w:sz="2" w:space="0" w:color="D9D9E3" w:frame="1"/>
+              </w:rPr>
+            </w:pPr>
+            <w:r>
+              <w:rPr>
+                <w:color w:val="1F497D" w:themeColor="text2"/>
+                <w:sz w:val="20"/>
+                <w:szCs w:val="16"/>
+                <w:bdr w:val="single" w:sz="2" w:space="0" w:color="D9D9E3" w:frame="1"/>
+                <w:lang w:eastAsia="pt-BR"/>
+              </w:rPr>
+              <w:t>Gerenciador Hoteleiro</w:t>
+            </w:r>
+            <w:r>
+              <w:rPr>
+                <w:color w:val="C00000"/>
+                <w:sz w:val="20"/>
+                <w:szCs w:val="16"/>
+                <w:bdr w:val="single" w:sz="2" w:space="0" w:color="D9D9E3" w:frame="1"/>
+                <w:lang w:eastAsia="pt-BR"/>
+              </w:rPr>
+              <w:t>:</w:t>
+            </w:r>
+            <w:r>
+              <w:rPr>
+                <w:rStyle w:val="Forte"/>
+                <w:rFonts w:ascii="Segoe UI" w:hAnsi="Segoe UI" w:cs="Segoe UI"/>
+                <w:color w:val="C00000"/>
+                <w:bdr w:val="single" w:sz="2" w:space="0" w:color="D9D9E3" w:frame="1"/>
+              </w:rPr>
+              <w:t xml:space="preserve"> </w:t>
+            </w:r>
+            <w:r>
+              <w:rPr>
+                <w:rStyle w:val="Forte"/>
+                <w:rFonts w:ascii="Segoe UI" w:hAnsi="Segoe UI" w:cs="Segoe UI"/>
+                <w:b w:val="0"/>
+                <w:bCs w:val="0"/>
+                <w:color w:val="C00000"/>
+                <w:sz w:val="20"/>
+                <w:szCs w:val="16"/>
+                <w:bdr w:val="single" w:sz="2" w:space="0" w:color="D9D9E3" w:frame="1"/>
+              </w:rPr>
+              <w:t xml:space="preserve">Na </w:t>
+            </w:r>
+            <w:r>
+              <w:rPr>
+                <w:color w:val="C00000"/>
+                <w:sz w:val="20"/>
+                <w:szCs w:val="16"/>
+                <w:bdr w:val="single" w:sz="2" w:space="0" w:color="D9D9E3" w:frame="1"/>
+              </w:rPr>
+              <w:t>Gestão de Serviços e Facilidades</w:t>
+            </w:r>
+            <w:r>
+              <w:rPr>
+                <w:color w:val="C00000"/>
+                <w:sz w:val="20"/>
+                <w:szCs w:val="16"/>
+                <w:bdr w:val="single" w:sz="2" w:space="0" w:color="D9D9E3" w:frame="1"/>
+              </w:rPr>
+              <w:t xml:space="preserve">, para melhor </w:t>
+            </w:r>
+            <w:r>
+              <w:rPr>
+                <w:color w:val="C00000"/>
+                <w:sz w:val="20"/>
+                <w:szCs w:val="16"/>
+                <w:bdr w:val="single" w:sz="2" w:space="0" w:color="D9D9E3" w:frame="1"/>
+              </w:rPr>
+              <w:t>gerenciamento.</w:t>
+            </w:r>
+          </w:p>
+          <w:p>
+            <w:pPr>
+              <w:rPr>
+                <w:color w:val="C00000"/>
+                <w:sz w:val="20"/>
+                <w:szCs w:val="16"/>
+              </w:rPr>
+            </w:pPr>
+          </w:p>
+          <w:p>
+            <w:pPr>
+              <w:rPr>
+                <w:b/>
+                <w:bCs/>
+                <w:color w:val="C00000"/>
+                <w:sz w:val="20"/>
+                <w:lang w:eastAsia="pt-BR"/>
+              </w:rPr>
+            </w:pPr>
+            <w:r>
+              <w:rPr>
+                <w:b/>
+                <w:bCs/>
+                <w:color w:val="C00000"/>
+                <w:sz w:val="20"/>
+                <w:lang w:eastAsia="pt-BR"/>
+              </w:rPr>
+              <w:t>Deverá ter m</w:t>
+            </w:r>
+            <w:r>
+              <w:rPr>
+                <w:b/>
+                <w:bCs/>
+                <w:color w:val="C00000"/>
+                <w:sz w:val="20"/>
+                <w:lang w:eastAsia="pt-BR"/>
+              </w:rPr>
+              <w:t>onitoramento e gestão eficiente de serviços oferecidos pelo hotel, como restaurantes, spa, academia, entre outros.</w:t>
+            </w:r>
+          </w:p>
+          <w:p>
+            <w:pPr>
+              <w:rPr>
+                <w:b/>
+                <w:bCs/>
+                <w:color w:val="C00000"/>
+                <w:sz w:val="20"/>
+                <w:lang w:eastAsia="pt-BR"/>
+              </w:rPr>
+            </w:pPr>
+            <w:r>
+              <w:rPr>
+                <w:b/>
+                <w:bCs/>
+                <w:color w:val="C00000"/>
+                <w:sz w:val="20"/>
+                <w:lang w:eastAsia="pt-BR"/>
+              </w:rPr>
+              <w:t>Integração de sistemas de automação para facilitar o controle desses serviços.</w:t>
+            </w:r>
+          </w:p>
+          <w:p>
+            <w:pPr>
+              <w:rPr>
+                <w:color w:val="1F497D" w:themeColor="text2"/>
+                <w:sz w:val="20"/>
+                <w:szCs w:val="16"/>
+                <w:bdr w:val="single" w:sz="2" w:space="0" w:color="D9D9E3" w:frame="1"/>
+                <w:lang w:eastAsia="pt-BR"/>
+              </w:rPr>
+            </w:pPr>
           </w:p>
         </w:tc>
       </w:tr>
@@ -3665,15 +5865,13 @@
                 <w:sz w:val="20"/>
               </w:rPr>
             </w:pPr>
-            <w:bookmarkStart w:id="11" w:name="_Toc243305165"/>
-            <w:r>
-              <w:rPr>
-                <w:color w:val="FF0000"/>
-                <w:sz w:val="20"/>
-              </w:rPr>
-              <w:t>[1 / 2 / 3]</w:t>
-            </w:r>
-            <w:bookmarkEnd w:id="11"/>
+            <w:r>
+              <w:rPr>
+                <w:color w:val="FF0000"/>
+                <w:sz w:val="20"/>
+              </w:rPr>
+              <w:t>02</w:t>
+            </w:r>
           </w:p>
         </w:tc>
         <w:tc>
@@ -3688,93 +5886,38 @@
                 <w:sz w:val="20"/>
               </w:rPr>
             </w:pPr>
-            <w:bookmarkStart w:id="12" w:name="_Toc243305166"/>
-            <w:r>
-              <w:rPr>
-                <w:b/>
-                <w:color w:val="FF0000"/>
-                <w:sz w:val="20"/>
-              </w:rPr>
-              <w:t>[</w:t>
-            </w:r>
-            <w:r>
-              <w:rPr>
-                <w:color w:val="FF0000"/>
-                <w:sz w:val="20"/>
-              </w:rPr>
-              <w:t>TIPSEQ</w:t>
-            </w:r>
-            <w:r>
-              <w:rPr>
-                <w:b/>
-                <w:color w:val="FF0000"/>
-                <w:sz w:val="20"/>
-              </w:rPr>
-              <w:t xml:space="preserve">: </w:t>
-            </w:r>
-            <w:r>
-              <w:rPr>
-                <w:b/>
-                <w:color w:val="FF0000"/>
-                <w:sz w:val="20"/>
-              </w:rPr>
-              <w:br/>
-            </w:r>
-            <w:bookmarkEnd w:id="12"/>
-            <w:r>
-              <w:rPr>
-                <w:b/>
-                <w:color w:val="FF0000"/>
-                <w:sz w:val="20"/>
-              </w:rPr>
-              <w:t xml:space="preserve">Identificador </w:t>
-            </w:r>
-            <w:proofErr w:type="spellStart"/>
-            <w:r>
-              <w:rPr>
-                <w:b/>
-                <w:color w:val="FF0000"/>
-                <w:sz w:val="20"/>
-              </w:rPr>
-              <w:t>RNFxx</w:t>
-            </w:r>
-            <w:proofErr w:type="spellEnd"/>
-            <w:r>
-              <w:rPr>
-                <w:b/>
-                <w:color w:val="FF0000"/>
-                <w:sz w:val="20"/>
-              </w:rPr>
-              <w:t xml:space="preserve"> (onde </w:t>
-            </w:r>
-            <w:proofErr w:type="spellStart"/>
-            <w:r>
-              <w:rPr>
-                <w:b/>
-                <w:color w:val="FF0000"/>
-                <w:sz w:val="20"/>
-              </w:rPr>
-              <w:t>xx</w:t>
-            </w:r>
-            <w:proofErr w:type="spellEnd"/>
-            <w:r>
-              <w:rPr>
-                <w:b/>
-                <w:color w:val="FF0000"/>
-                <w:sz w:val="20"/>
-              </w:rPr>
-              <w:t xml:space="preserve"> é um número sequencial de 1 a </w:t>
-            </w:r>
-            <w:proofErr w:type="spellStart"/>
-            <w:r>
-              <w:rPr>
-                <w:b/>
-                <w:color w:val="FF0000"/>
-                <w:sz w:val="20"/>
-              </w:rPr>
-              <w:t>nn</w:t>
-            </w:r>
-            <w:proofErr w:type="spellEnd"/>
+            <w:r>
+              <w:rPr>
+                <w:b/>
+                <w:color w:val="FF0000"/>
+                <w:sz w:val="20"/>
+              </w:rPr>
+              <w:t xml:space="preserve">  </w:t>
+            </w:r>
+            <w:r>
+              <w:rPr>
+                <w:b/>
+                <w:color w:val="FF0000"/>
+                <w:sz w:val="20"/>
+              </w:rPr>
+              <w:t>RNF</w:t>
+            </w:r>
+            <w:r>
+              <w:rPr>
+                <w:b/>
+                <w:color w:val="FF0000"/>
+                <w:sz w:val="20"/>
+              </w:rPr>
+              <w:t xml:space="preserve"> </w:t>
+            </w:r>
+            <w:r>
+              <w:rPr>
+                <w:b/>
+                <w:color w:val="FF0000"/>
+                <w:sz w:val="20"/>
+              </w:rPr>
+              <w:t>1</w:t>
+            </w:r>
           </w:p>
         </w:tc>
         <w:tc>
@@ -3788,14 +5931,99 @@
                 <w:sz w:val="20"/>
               </w:rPr>
             </w:pPr>
-            <w:bookmarkStart w:id="13" w:name="_Toc243305167"/>
-            <w:r>
-              <w:rPr>
-                <w:color w:val="FF0000"/>
-                <w:sz w:val="20"/>
-              </w:rPr>
-              <w:t>[Nome do requisito]:</w:t>
-            </w:r>
+            <w:bookmarkStart w:id="11" w:name="_Toc243305167"/>
+            <w:r>
+              <w:rPr>
+                <w:color w:val="auto"/>
+                <w:sz w:val="20"/>
+              </w:rPr>
+              <w:t xml:space="preserve">Facilidade </w:t>
+            </w:r>
+            <w:r>
+              <w:rPr>
+                <w:color w:val="auto"/>
+                <w:sz w:val="20"/>
+              </w:rPr>
+              <w:t>do uso</w:t>
+            </w:r>
+            <w:r>
+              <w:rPr>
+                <w:color w:val="FF0000"/>
+                <w:sz w:val="20"/>
+              </w:rPr>
+              <w:t>:</w:t>
+            </w:r>
+            <w:r>
+              <w:rPr>
+                <w:color w:val="FF0000"/>
+                <w:sz w:val="20"/>
+              </w:rPr>
+              <w:t xml:space="preserve"> o usuário </w:t>
+            </w:r>
+            <w:r>
+              <w:rPr>
+                <w:color w:val="FF0000"/>
+                <w:sz w:val="20"/>
+              </w:rPr>
+              <w:t>do sistema deve</w:t>
+            </w:r>
+            <w:r>
+              <w:rPr>
+                <w:color w:val="FF0000"/>
+                <w:sz w:val="20"/>
+              </w:rPr>
+              <w:t>rá</w:t>
+            </w:r>
+            <w:r>
+              <w:rPr>
+                <w:color w:val="FF0000"/>
+                <w:sz w:val="20"/>
+              </w:rPr>
+              <w:t xml:space="preserve"> ter o conhecimento mínimo em navegaç</w:t>
+            </w:r>
+            <w:r>
+              <w:rPr>
+                <w:color w:val="FF0000"/>
+                <w:sz w:val="20"/>
+              </w:rPr>
+              <w:t>ão de programas</w:t>
+            </w:r>
+            <w:r>
+              <w:rPr>
+                <w:color w:val="FF0000"/>
+                <w:sz w:val="20"/>
+              </w:rPr>
+              <w:t xml:space="preserve"> como utilização </w:t>
+            </w:r>
+            <w:r>
+              <w:rPr>
+                <w:color w:val="FF0000"/>
+                <w:sz w:val="20"/>
+              </w:rPr>
+              <w:t>dos teclados</w:t>
+            </w:r>
+            <w:r>
+              <w:rPr>
+                <w:color w:val="FF0000"/>
+                <w:sz w:val="20"/>
+              </w:rPr>
+              <w:t xml:space="preserve"> e mouse</w:t>
+            </w:r>
+            <w:r>
+              <w:rPr>
+                <w:color w:val="FF0000"/>
+                <w:sz w:val="20"/>
+              </w:rPr>
+              <w:t>.</w:t>
+            </w:r>
+          </w:p>
+          <w:p>
+            <w:pPr>
+              <w:rPr>
+                <w:color w:val="FF0000"/>
+                <w:sz w:val="20"/>
+              </w:rPr>
+            </w:pPr>
             <w:r>
               <w:rPr>
                 <w:color w:val="FF0000"/>
@@ -3803,15 +6031,95 @@
               </w:rPr>
               <w:br/>
             </w:r>
-            <w:r>
-              <w:rPr>
-                <w:b/>
-                <w:color w:val="FF0000"/>
-                <w:sz w:val="20"/>
-              </w:rPr>
-              <w:t>[Detalhes levantados sobre o requisito. Se possível definir o representante do cliente que forneceu a informação.]</w:t>
-            </w:r>
-            <w:bookmarkEnd w:id="13"/>
+            <w:bookmarkEnd w:id="11"/>
+            <w:r>
+              <w:rPr>
+                <w:b/>
+                <w:color w:val="FF0000"/>
+                <w:sz w:val="20"/>
+              </w:rPr>
+              <w:t xml:space="preserve">A empresa deve fornecer </w:t>
+            </w:r>
+            <w:r>
+              <w:rPr>
+                <w:b/>
+                <w:color w:val="FF0000"/>
+                <w:sz w:val="20"/>
+              </w:rPr>
+              <w:t xml:space="preserve">o tempo </w:t>
+            </w:r>
+            <w:r>
+              <w:rPr>
+                <w:b/>
+                <w:color w:val="FF0000"/>
+                <w:sz w:val="20"/>
+              </w:rPr>
+              <w:t xml:space="preserve">mínimo para treinamento </w:t>
+            </w:r>
+            <w:r>
+              <w:rPr>
+                <w:b/>
+                <w:color w:val="FF0000"/>
+                <w:sz w:val="20"/>
+              </w:rPr>
+              <w:t>das funcionalidades</w:t>
+            </w:r>
+            <w:r>
+              <w:rPr>
+                <w:b/>
+                <w:color w:val="FF0000"/>
+                <w:sz w:val="20"/>
+              </w:rPr>
+              <w:t xml:space="preserve"> do sistema de </w:t>
+            </w:r>
+            <w:r>
+              <w:rPr>
+                <w:b/>
+                <w:color w:val="FF0000"/>
+                <w:sz w:val="20"/>
+              </w:rPr>
+              <w:t>1</w:t>
+            </w:r>
+            <w:r>
+              <w:rPr>
+                <w:b/>
+                <w:color w:val="FF0000"/>
+                <w:sz w:val="20"/>
+              </w:rPr>
+              <w:t>5</w:t>
+            </w:r>
+            <w:r>
+              <w:rPr>
+                <w:b/>
+                <w:color w:val="FF0000"/>
+                <w:sz w:val="20"/>
+              </w:rPr>
+              <w:t xml:space="preserve"> horas sendo estas hora</w:t>
+            </w:r>
+            <w:r>
+              <w:rPr>
+                <w:b/>
+                <w:color w:val="FF0000"/>
+                <w:sz w:val="20"/>
+              </w:rPr>
+              <w:t xml:space="preserve">s dividida em </w:t>
+            </w:r>
+            <w:r>
+              <w:rPr>
+                <w:b/>
+                <w:color w:val="FF0000"/>
+                <w:sz w:val="20"/>
+              </w:rPr>
+              <w:t xml:space="preserve">3 horas durante </w:t>
+            </w:r>
+            <w:r>
+              <w:rPr>
+                <w:b/>
+                <w:color w:val="FF0000"/>
+                <w:sz w:val="20"/>
+              </w:rPr>
+              <w:t>5 dias.</w:t>
+            </w:r>
             <w:r>
               <w:rPr>
                 <w:b/>
@@ -3820,6 +6128,402 @@
               </w:rPr>
               <w:t xml:space="preserve"> </w:t>
             </w:r>
+          </w:p>
+        </w:tc>
+      </w:tr>
+      <w:tr>
+        <w:tc>
+          <w:tcPr>
+            <w:tcW w:w="1214" w:type="dxa"/>
+          </w:tcPr>
+          <w:p>
+            <w:pPr>
+              <w:rPr>
+                <w:color w:val="FF0000"/>
+                <w:sz w:val="20"/>
+              </w:rPr>
+            </w:pPr>
+            <w:r>
+              <w:rPr>
+                <w:color w:val="FF0000"/>
+                <w:sz w:val="20"/>
+              </w:rPr>
+              <w:t>01</w:t>
+            </w:r>
+          </w:p>
+        </w:tc>
+        <w:tc>
+          <w:tcPr>
+            <w:tcW w:w="1442" w:type="dxa"/>
+          </w:tcPr>
+          <w:p>
+            <w:pPr>
+              <w:rPr>
+                <w:b/>
+                <w:color w:val="FF0000"/>
+                <w:sz w:val="20"/>
+              </w:rPr>
+            </w:pPr>
+            <w:r>
+              <w:rPr>
+                <w:b/>
+                <w:color w:val="FF0000"/>
+                <w:sz w:val="20"/>
+              </w:rPr>
+              <w:t>RNF 2</w:t>
+            </w:r>
+          </w:p>
+        </w:tc>
+        <w:tc>
+          <w:tcPr>
+            <w:tcW w:w="6524" w:type="dxa"/>
+          </w:tcPr>
+          <w:p>
+            <w:pPr>
+              <w:rPr>
+                <w:rFonts w:cs="Arial"/>
+                <w:color w:val="FF0000"/>
+                <w:sz w:val="22"/>
+                <w:szCs w:val="22"/>
+                <w:shd w:val="clear" w:color="auto" w:fill="FFFFFF"/>
+              </w:rPr>
+            </w:pPr>
+            <w:r>
+              <w:rPr>
+                <w:rFonts w:cs="Arial"/>
+                <w:color w:val="000000" w:themeColor="text1"/>
+                <w:sz w:val="22"/>
+                <w:szCs w:val="22"/>
+                <w:shd w:val="clear" w:color="auto" w:fill="FFFFFF"/>
+              </w:rPr>
+              <w:t>Plataforma de Uso</w:t>
+            </w:r>
+            <w:r>
+              <w:rPr>
+                <w:rFonts w:cs="Arial"/>
+                <w:color w:val="FF0000"/>
+                <w:sz w:val="22"/>
+                <w:szCs w:val="22"/>
+                <w:shd w:val="clear" w:color="auto" w:fill="FFFFFF"/>
+              </w:rPr>
+              <w:t xml:space="preserve">: o usuário deve conseguir usar o </w:t>
+            </w:r>
+            <w:r>
+              <w:rPr>
+                <w:rFonts w:cs="Arial"/>
+                <w:color w:val="FF0000"/>
+                <w:sz w:val="22"/>
+                <w:szCs w:val="22"/>
+                <w:shd w:val="clear" w:color="auto" w:fill="FFFFFF"/>
+              </w:rPr>
+              <w:t>programa</w:t>
+            </w:r>
+            <w:r>
+              <w:rPr>
+                <w:rFonts w:cs="Arial"/>
+                <w:color w:val="FF0000"/>
+                <w:sz w:val="22"/>
+                <w:szCs w:val="22"/>
+                <w:shd w:val="clear" w:color="auto" w:fill="FFFFFF"/>
+              </w:rPr>
+              <w:t xml:space="preserve"> em </w:t>
+            </w:r>
+            <w:r>
+              <w:rPr>
+                <w:rFonts w:cs="Arial"/>
+                <w:color w:val="FF0000"/>
+                <w:sz w:val="22"/>
+                <w:szCs w:val="22"/>
+                <w:shd w:val="clear" w:color="auto" w:fill="FFFFFF"/>
+              </w:rPr>
+              <w:t>vários sistemas operacion</w:t>
+            </w:r>
+            <w:r>
+              <w:rPr>
+                <w:rFonts w:cs="Arial"/>
+                <w:color w:val="FF0000"/>
+                <w:sz w:val="22"/>
+                <w:szCs w:val="22"/>
+                <w:shd w:val="clear" w:color="auto" w:fill="FFFFFF"/>
+              </w:rPr>
+              <w:t xml:space="preserve">ais com </w:t>
+            </w:r>
+            <w:r>
+              <w:rPr>
+                <w:rFonts w:cs="Arial"/>
+                <w:color w:val="FF0000"/>
+                <w:sz w:val="22"/>
+                <w:szCs w:val="22"/>
+                <w:shd w:val="clear" w:color="auto" w:fill="FFFFFF"/>
+              </w:rPr>
+              <w:t>plataformas 32 e 64 bits, em todos os browsers disponíveis</w:t>
+            </w:r>
+            <w:r>
+              <w:rPr>
+                <w:rFonts w:cs="Arial"/>
+                <w:color w:val="FF0000"/>
+                <w:sz w:val="22"/>
+                <w:szCs w:val="22"/>
+                <w:shd w:val="clear" w:color="auto" w:fill="FFFFFF"/>
+              </w:rPr>
+              <w:t xml:space="preserve"> até o momento da entrega do programa.</w:t>
+            </w:r>
+          </w:p>
+          <w:p>
+            <w:pPr>
+              <w:rPr>
+                <w:color w:val="FF0000"/>
+                <w:sz w:val="20"/>
+              </w:rPr>
+            </w:pPr>
+          </w:p>
+          <w:p>
+            <w:pPr>
+              <w:rPr>
+                <w:color w:val="000000" w:themeColor="text1"/>
+                <w:sz w:val="20"/>
+              </w:rPr>
+            </w:pPr>
+            <w:r>
+              <w:rPr>
+                <w:color w:val="000000" w:themeColor="text1"/>
+                <w:sz w:val="20"/>
+              </w:rPr>
+              <w:t>Informação fornecida pela Gerência da Empresa</w:t>
+            </w:r>
+          </w:p>
+          <w:p>
+            <w:pPr>
+              <w:rPr>
+                <w:color w:val="FF0000"/>
+                <w:sz w:val="20"/>
+              </w:rPr>
+            </w:pPr>
+          </w:p>
+        </w:tc>
+      </w:tr>
+      <w:tr>
+        <w:tc>
+          <w:tcPr>
+            <w:tcW w:w="1214" w:type="dxa"/>
+          </w:tcPr>
+          <w:p>
+            <w:pPr>
+              <w:rPr>
+                <w:color w:val="FF0000"/>
+                <w:sz w:val="20"/>
+              </w:rPr>
+            </w:pPr>
+            <w:r>
+              <w:rPr>
+                <w:color w:val="FF0000"/>
+                <w:sz w:val="20"/>
+              </w:rPr>
+              <w:t>01</w:t>
+            </w:r>
+          </w:p>
+        </w:tc>
+        <w:tc>
+          <w:tcPr>
+            <w:tcW w:w="1442" w:type="dxa"/>
+          </w:tcPr>
+          <w:p>
+            <w:pPr>
+              <w:rPr>
+                <w:b/>
+                <w:color w:val="FF0000"/>
+                <w:sz w:val="20"/>
+              </w:rPr>
+            </w:pPr>
+            <w:r>
+              <w:rPr>
+                <w:b/>
+                <w:color w:val="FF0000"/>
+                <w:sz w:val="20"/>
+              </w:rPr>
+              <w:t>RNF 3</w:t>
+            </w:r>
+          </w:p>
+        </w:tc>
+        <w:tc>
+          <w:tcPr>
+            <w:tcW w:w="6524" w:type="dxa"/>
+          </w:tcPr>
+          <w:p>
+            <w:pPr>
+              <w:rPr>
+                <w:b/>
+                <w:color w:val="000000" w:themeColor="text1"/>
+                <w:sz w:val="22"/>
+                <w:szCs w:val="22"/>
+              </w:rPr>
+            </w:pPr>
+            <w:r>
+              <w:rPr>
+                <w:rFonts w:cs="Arial"/>
+                <w:color w:val="000000" w:themeColor="text1"/>
+                <w:sz w:val="22"/>
+                <w:szCs w:val="22"/>
+                <w:shd w:val="clear" w:color="auto" w:fill="FFFFFF"/>
+              </w:rPr>
+              <w:t xml:space="preserve">Ambiente de </w:t>
+            </w:r>
+            <w:r>
+              <w:rPr>
+                <w:rFonts w:cs="Arial"/>
+                <w:color w:val="000000" w:themeColor="text1"/>
+                <w:sz w:val="22"/>
+                <w:szCs w:val="22"/>
+                <w:shd w:val="clear" w:color="auto" w:fill="FFFFFF"/>
+              </w:rPr>
+              <w:t xml:space="preserve">Uso: </w:t>
+            </w:r>
+            <w:r>
+              <w:rPr>
+                <w:rFonts w:cs="Arial"/>
+                <w:color w:val="C00000"/>
+                <w:sz w:val="22"/>
+                <w:szCs w:val="22"/>
+                <w:shd w:val="clear" w:color="auto" w:fill="FFFFFF"/>
+              </w:rPr>
+              <w:t>o sistema deverá funcionar em máquinas com ambiente</w:t>
+            </w:r>
+            <w:r>
+              <w:rPr>
+                <w:rFonts w:cs="Arial"/>
+                <w:color w:val="C00000"/>
+                <w:sz w:val="22"/>
+                <w:szCs w:val="22"/>
+                <w:shd w:val="clear" w:color="auto" w:fill="FFFFFF"/>
+              </w:rPr>
+              <w:t xml:space="preserve"> </w:t>
+            </w:r>
+            <w:r>
+              <w:rPr>
+                <w:color w:val="C00000"/>
+              </w:rPr>
+              <w:t>Microsoft Windows</w:t>
+            </w:r>
+            <w:r>
+              <w:rPr>
+                <w:color w:val="C00000"/>
+              </w:rPr>
+              <w:t>,</w:t>
+            </w:r>
+            <w:r>
+              <w:rPr>
+                <w:color w:val="C00000"/>
+              </w:rPr>
+              <w:t xml:space="preserve"> </w:t>
+            </w:r>
+            <w:r>
+              <w:rPr>
+                <w:color w:val="C00000"/>
+              </w:rPr>
+              <w:t>Android</w:t>
+            </w:r>
+            <w:r>
+              <w:rPr>
+                <w:color w:val="C00000"/>
+              </w:rPr>
+              <w:t xml:space="preserve"> </w:t>
+            </w:r>
+            <w:r>
+              <w:rPr>
+                <w:color w:val="C00000"/>
+              </w:rPr>
+              <w:t>e</w:t>
+            </w:r>
+            <w:r>
+              <w:rPr>
+                <w:color w:val="C00000"/>
+              </w:rPr>
+              <w:t xml:space="preserve"> </w:t>
+            </w:r>
+            <w:r>
+              <w:rPr>
+                <w:color w:val="C00000"/>
+              </w:rPr>
+              <w:t>iOS</w:t>
+            </w:r>
+            <w:r>
+              <w:rPr>
+                <w:color w:val="C00000"/>
+              </w:rPr>
+              <w:t xml:space="preserve"> </w:t>
+            </w:r>
+            <w:r>
+              <w:rPr>
+                <w:color w:val="C00000"/>
+              </w:rPr>
+              <w:t>(desenvolvida pela Apple</w:t>
+            </w:r>
+            <w:r>
+              <w:rPr>
+                <w:rStyle w:val="Forte"/>
+                <w:rFonts w:ascii="Segoe UI" w:hAnsi="Segoe UI" w:cs="Segoe UI"/>
+                <w:color w:val="C00000"/>
+                <w:bdr w:val="single" w:sz="2" w:space="0" w:color="D9D9E3" w:frame="1"/>
+                <w:shd w:val="clear" w:color="auto" w:fill="F7F7F8"/>
+              </w:rPr>
+              <w:t xml:space="preserve">) </w:t>
+            </w:r>
+            <w:r>
+              <w:rPr>
+                <w:rStyle w:val="Forte"/>
+                <w:rFonts w:ascii="Segoe UI" w:hAnsi="Segoe UI" w:cs="Segoe UI"/>
+                <w:b w:val="0"/>
+                <w:bCs w:val="0"/>
+                <w:color w:val="C00000"/>
+                <w:bdr w:val="single" w:sz="2" w:space="0" w:color="D9D9E3" w:frame="1"/>
+                <w:shd w:val="clear" w:color="auto" w:fill="F7F7F8"/>
+              </w:rPr>
+              <w:t>e</w:t>
+            </w:r>
+            <w:r>
+              <w:rPr>
+                <w:rFonts w:cs="Arial"/>
+                <w:color w:val="C00000"/>
+                <w:sz w:val="22"/>
+                <w:szCs w:val="22"/>
+                <w:shd w:val="clear" w:color="auto" w:fill="FFFFFF"/>
+              </w:rPr>
+              <w:t xml:space="preserve"> acesso Web</w:t>
+            </w:r>
+            <w:r>
+              <w:rPr>
+                <w:color w:val="000000" w:themeColor="text1"/>
+                <w:sz w:val="22"/>
+                <w:szCs w:val="22"/>
+              </w:rPr>
+              <w:br/>
+            </w:r>
+          </w:p>
+          <w:p>
+            <w:pPr>
+              <w:rPr>
+                <w:color w:val="000000" w:themeColor="text1"/>
+                <w:sz w:val="20"/>
+              </w:rPr>
+            </w:pPr>
+            <w:r>
+              <w:rPr>
+                <w:color w:val="000000" w:themeColor="text1"/>
+                <w:sz w:val="20"/>
+              </w:rPr>
+              <w:t xml:space="preserve">Informação fornecida pela Gerência da Empresa </w:t>
+            </w:r>
+          </w:p>
+          <w:p>
+            <w:pPr>
+              <w:rPr>
+                <w:rFonts w:cs="Arial"/>
+                <w:color w:val="000000" w:themeColor="text1"/>
+                <w:sz w:val="22"/>
+                <w:szCs w:val="22"/>
+                <w:shd w:val="clear" w:color="auto" w:fill="FFFFFF"/>
+              </w:rPr>
+            </w:pPr>
           </w:p>
         </w:tc>
       </w:tr>
@@ -3836,11 +6540,11 @@
           <w:tab w:val="left" w:pos="283"/>
         </w:tabs>
       </w:pPr>
-      <w:bookmarkStart w:id="14" w:name="_Toc351190466"/>
+      <w:bookmarkStart w:id="12" w:name="_Toc351190466"/>
       <w:r>
         <w:t>diagrama de casos de uso</w:t>
       </w:r>
-      <w:bookmarkEnd w:id="14"/>
+      <w:bookmarkEnd w:id="12"/>
     </w:p>
     <w:p>
       <w:pPr>
@@ -3860,11 +6564,11 @@
         </w:tabs>
       </w:pPr>
       <w:fldSimple w:instr=" TITLE ">
-        <w:bookmarkStart w:id="15" w:name="_Toc351190467"/>
+        <w:bookmarkStart w:id="13" w:name="_Toc351190467"/>
         <w:r>
           <w:t>Documento de Requisitos de Software</w:t>
         </w:r>
-        <w:bookmarkEnd w:id="15"/>
+        <w:bookmarkEnd w:id="13"/>
       </w:fldSimple>
     </w:p>
     <w:p>
@@ -3876,7 +6580,7 @@
         </w:numPr>
         <w:ind w:left="283" w:hanging="283"/>
       </w:pPr>
-      <w:bookmarkStart w:id="16" w:name="_Toc351190468"/>
+      <w:bookmarkStart w:id="14" w:name="_Toc351190468"/>
       <w:r>
         <w:t xml:space="preserve">6.1 </w:t>
       </w:r>
@@ -3884,7 +6588,7 @@
         <w:tab/>
         <w:t>uc01 – nome do caso de uso</w:t>
       </w:r>
-      <w:bookmarkEnd w:id="16"/>
+      <w:bookmarkEnd w:id="14"/>
       <w:r>
         <w:t xml:space="preserve"> </w:t>
       </w:r>
@@ -3901,7 +6605,37 @@
         <w:rPr>
           <w:color w:val="FF0000"/>
         </w:rPr>
-        <w:t xml:space="preserve">[Esta seção apresenta os casos de uso </w:t>
+        <w:t xml:space="preserve">Gerenciar o </w:t>
+      </w:r>
+      <w:r>
+        <w:rPr>
+          <w:color w:val="FF0000"/>
+        </w:rPr>
+        <w:t>hotel,</w:t>
+      </w:r>
+      <w:r>
+        <w:rPr>
+          <w:color w:val="FF0000"/>
+        </w:rPr>
+        <w:t xml:space="preserve"> facilitar </w:t>
+      </w:r>
+      <w:r>
+        <w:rPr>
+          <w:color w:val="FF0000"/>
+        </w:rPr>
+        <w:t>em gerenciar a gestão do hotel como gastos</w:t>
+      </w:r>
+      <w:r>
+        <w:rPr>
+          <w:color w:val="FF0000"/>
+        </w:rPr>
+        <w:t>, ganhos e cadastros de clientes</w:t>
+      </w:r>
+      <w:r>
+        <w:rPr>
+          <w:color w:val="FF0000"/>
+        </w:rPr>
+        <w:t xml:space="preserve"> </w:t>
       </w:r>
     </w:p>
     <w:p>
@@ -3913,7 +6647,7 @@
         </w:numPr>
         <w:ind w:left="283" w:hanging="283"/>
       </w:pPr>
-      <w:bookmarkStart w:id="17" w:name="_Toc351190469"/>
+      <w:bookmarkStart w:id="15" w:name="_Toc351190469"/>
       <w:r>
         <w:t>6.1.1</w:t>
       </w:r>
@@ -3924,7 +6658,7 @@
         <w:tab/>
         <w:t>Breve Descrição</w:t>
       </w:r>
-      <w:bookmarkEnd w:id="17"/>
+      <w:bookmarkEnd w:id="15"/>
     </w:p>
     <w:p>
       <w:pPr>
@@ -3938,7 +6672,7 @@
         <w:rPr>
           <w:color w:val="FF0000"/>
         </w:rPr>
-        <w:t>[descrever brevemente a proposta deste caso de uso].</w:t>
+        <w:t>para o gerente do hotel ter todo controle de clientes que sair e entra no Hotel, podendo tirar relatórios de vendas e de lucros e gastos, podendo criar uma receita de faturamento que possa ser distribuída aos funcionários. Este gerenciador deverá apresentar um relatório de todas despesas e ganhos e estorno realizado de produtos ou serviços utilizados.</w:t>
       </w:r>
     </w:p>
     <w:p>
@@ -3949,9 +6683,12 @@
           <w:numId w:val="0"/>
         </w:numPr>
         <w:ind w:left="360" w:hanging="360"/>
-      </w:pPr>
-      <w:bookmarkStart w:id="18" w:name="_Toc340908756"/>
-      <w:bookmarkStart w:id="19" w:name="_Toc351190470"/>
+        <w:rPr>
+          <w:u w:val="single"/>
+        </w:rPr>
+      </w:pPr>
+      <w:bookmarkStart w:id="16" w:name="_Toc340908756"/>
+      <w:bookmarkStart w:id="17" w:name="_Toc351190470"/>
       <w:r>
         <w:t>6.1.</w:t>
       </w:r>
@@ -3965,8 +6702,8 @@
         <w:tab/>
         <w:t>Atores</w:t>
       </w:r>
-      <w:bookmarkEnd w:id="18"/>
-      <w:bookmarkEnd w:id="19"/>
+      <w:bookmarkEnd w:id="16"/>
+      <w:bookmarkEnd w:id="17"/>
     </w:p>
     <w:p>
       <w:pPr>
@@ -4004,8 +6741,8 @@
         </w:numPr>
         <w:ind w:left="360" w:hanging="360"/>
       </w:pPr>
-      <w:bookmarkStart w:id="20" w:name="_Toc340908758"/>
-      <w:bookmarkStart w:id="21" w:name="_Toc351190471"/>
+      <w:bookmarkStart w:id="18" w:name="_Toc340908758"/>
+      <w:bookmarkStart w:id="19" w:name="_Toc351190471"/>
       <w:r>
         <w:t>6.1.</w:t>
       </w:r>
@@ -4019,8 +6756,8 @@
         <w:tab/>
         <w:t>Precondicões</w:t>
       </w:r>
-      <w:bookmarkEnd w:id="20"/>
-      <w:bookmarkEnd w:id="21"/>
+      <w:bookmarkEnd w:id="18"/>
+      <w:bookmarkEnd w:id="19"/>
     </w:p>
     <w:p>
       <w:pPr>
@@ -4046,9 +6783,10 @@
         </w:numPr>
         <w:ind w:left="360" w:hanging="360"/>
       </w:pPr>
-      <w:bookmarkStart w:id="22" w:name="_Toc340908760"/>
-      <w:bookmarkStart w:id="23" w:name="_Toc351190472"/>
-      <w:r>
+      <w:bookmarkStart w:id="20" w:name="_Toc340908760"/>
+      <w:bookmarkStart w:id="21" w:name="_Toc351190472"/>
+      <w:r>
+        <w:lastRenderedPageBreak/>
         <w:t>6.1.</w:t>
       </w:r>
       <w:r>
@@ -4061,8 +6799,8 @@
         <w:tab/>
         <w:t>Pós-Condições</w:t>
       </w:r>
-      <w:bookmarkEnd w:id="22"/>
-      <w:bookmarkEnd w:id="23"/>
+      <w:bookmarkEnd w:id="20"/>
+      <w:bookmarkEnd w:id="21"/>
     </w:p>
     <w:p>
       <w:pPr>
@@ -4088,8 +6826,8 @@
         </w:numPr>
         <w:ind w:left="360" w:hanging="360"/>
       </w:pPr>
-      <w:bookmarkStart w:id="24" w:name="_Toc340908762"/>
-      <w:bookmarkStart w:id="25" w:name="_Toc351190473"/>
+      <w:bookmarkStart w:id="22" w:name="_Toc340908762"/>
+      <w:bookmarkStart w:id="23" w:name="_Toc351190473"/>
       <w:r>
         <w:t>6.1</w:t>
       </w:r>
@@ -4103,8 +6841,8 @@
         <w:tab/>
         <w:t>Fluxos de Eventos</w:t>
       </w:r>
-      <w:bookmarkEnd w:id="24"/>
-      <w:bookmarkEnd w:id="25"/>
+      <w:bookmarkEnd w:id="22"/>
+      <w:bookmarkEnd w:id="23"/>
     </w:p>
     <w:p>
       <w:pPr>
@@ -4203,18 +6941,17 @@
           <w:tab w:val="left" w:pos="993"/>
         </w:tabs>
       </w:pPr>
-      <w:bookmarkStart w:id="26" w:name="_Toc340908763"/>
-      <w:bookmarkStart w:id="27" w:name="_Toc351190474"/>
-      <w:r>
-        <w:lastRenderedPageBreak/>
+      <w:bookmarkStart w:id="24" w:name="_Toc340908763"/>
+      <w:bookmarkStart w:id="25" w:name="_Toc351190474"/>
+      <w:r>
         <w:t>6.1.6.1</w:t>
       </w:r>
       <w:r>
         <w:tab/>
         <w:t>Fluxo Básico</w:t>
       </w:r>
-      <w:bookmarkEnd w:id="26"/>
-      <w:bookmarkEnd w:id="27"/>
+      <w:bookmarkEnd w:id="24"/>
+      <w:bookmarkEnd w:id="25"/>
     </w:p>
     <w:p>
       <w:pPr>
@@ -4240,8 +6977,8 @@
           <w:tab w:val="left" w:pos="993"/>
         </w:tabs>
       </w:pPr>
-      <w:bookmarkStart w:id="28" w:name="_Toc340908764"/>
-      <w:bookmarkStart w:id="29" w:name="_Toc351190475"/>
+      <w:bookmarkStart w:id="26" w:name="_Toc340908764"/>
+      <w:bookmarkStart w:id="27" w:name="_Toc351190475"/>
       <w:r>
         <w:t>6.1.</w:t>
       </w:r>
@@ -4252,8 +6989,8 @@
         <w:tab/>
         <w:t>Fluxos Alternativos</w:t>
       </w:r>
-      <w:bookmarkEnd w:id="28"/>
-      <w:bookmarkEnd w:id="29"/>
+      <w:bookmarkEnd w:id="26"/>
+      <w:bookmarkEnd w:id="27"/>
     </w:p>
     <w:p>
       <w:pPr>
@@ -4458,6 +7195,7 @@
         <w:ind w:left="283" w:hanging="283"/>
       </w:pPr>
       <w:r>
+        <w:lastRenderedPageBreak/>
         <w:t xml:space="preserve">6.2 </w:t>
       </w:r>
       <w:r>
@@ -4620,11 +7358,11 @@
       <w:pPr>
         <w:pStyle w:val="CTMISTtuloNvel1"/>
       </w:pPr>
-      <w:bookmarkStart w:id="30" w:name="_Toc351190476"/>
+      <w:bookmarkStart w:id="28" w:name="_Toc351190476"/>
       <w:r>
         <w:t>Assinaturas</w:t>
       </w:r>
-      <w:bookmarkEnd w:id="30"/>
+      <w:bookmarkEnd w:id="28"/>
     </w:p>
     <w:p>
       <w:pPr>
@@ -4672,7 +7410,6 @@
               <w:rPr>
                 <w:lang w:val="pt-BR"/>
               </w:rPr>
-              <w:lastRenderedPageBreak/>
               <w:t>Data: ___/___/_____</w:t>
             </w:r>
           </w:p>
@@ -5914,7 +8651,7 @@
               </mc:Choice>
               <mc:Fallback>
                 <w:pict>
-                  <v:group w14:anchorId="4B696522" id="Tela 7" o:spid="_x0000_s1026" editas="canvas" style="position:absolute;margin-left:0;margin-top:0;width:165.25pt;height:58.1pt;z-index:251655680;mso-position-horizontal-relative:char;mso-position-vertical-relative:line" coordsize="20986,7378" o:gfxdata="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">
+                  <v:group w14:anchorId="2CB7D727" id="Tela 7" o:spid="_x0000_s1026" editas="canvas" style="position:absolute;margin-left:0;margin-top:0;width:165.25pt;height:58.1pt;z-index:251655680;mso-position-horizontal-relative:char;mso-position-vertical-relative:line" coordsize="20986,7378" o:gfxdata="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">
                     <v:shapetype id="_x0000_t75" coordsize="21600,21600" o:spt="75" o:preferrelative="t" path="m@4@5l@4@11@9@11@9@5xe" filled="f" stroked="f">
                       <v:stroke joinstyle="miter"/>
                       <v:formulas>
@@ -6010,7 +8747,7 @@
               </mc:Choice>
               <mc:Fallback>
                 <w:pict>
-                  <v:rect w14:anchorId="1F22BAE7" id="AutoShape 1" o:spid="_x0000_s1026" style="width:104.25pt;height:57.75pt;visibility:visible;mso-wrap-style:square;mso-left-percent:-10001;mso-top-percent:-10001;mso-position-horizontal:absolute;mso-position-horizontal-relative:char;mso-position-vertical:absolute;mso-position-vertical-relative:line;mso-left-percent:-10001;mso-top-percent:-10001;v-text-anchor:top" o:gfxdata="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" filled="f" stroked="f">
+                  <v:rect w14:anchorId="7CC84359" id="AutoShape 1" o:spid="_x0000_s1026" style="width:104.25pt;height:57.75pt;visibility:visible;mso-wrap-style:square;mso-left-percent:-10001;mso-top-percent:-10001;mso-position-horizontal:absolute;mso-position-horizontal-relative:char;mso-position-vertical:absolute;mso-position-vertical-relative:line;mso-left-percent:-10001;mso-top-percent:-10001;v-text-anchor:top" o:gfxdata="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" filled="f" stroked="f">
                     <o:lock v:ext="edit" aspectratio="t"/>
                     <w10:anchorlock/>
                   </v:rect>
@@ -6694,6 +9431,155 @@
     </w:lvl>
   </w:abstractNum>
   <w:abstractNum w:abstractNumId="5" w15:restartNumberingAfterBreak="0">
+    <w:nsid w:val="2B117050"/>
+    <w:multiLevelType w:val="multilevel"/>
+    <w:tmpl w:val="D94E0F78"/>
+    <w:lvl w:ilvl="0">
+      <w:start w:val="1"/>
+      <w:numFmt w:val="bullet"/>
+      <w:lvlText w:val=""/>
+      <w:lvlJc w:val="left"/>
+      <w:pPr>
+        <w:tabs>
+          <w:tab w:val="num" w:pos="720"/>
+        </w:tabs>
+        <w:ind w:left="720" w:hanging="360"/>
+      </w:pPr>
+      <w:rPr>
+        <w:rFonts w:ascii="Symbol" w:hAnsi="Symbol" w:hint="default"/>
+        <w:sz w:val="20"/>
+      </w:rPr>
+    </w:lvl>
+    <w:lvl w:ilvl="1" w:tentative="1">
+      <w:start w:val="1"/>
+      <w:numFmt w:val="bullet"/>
+      <w:lvlText w:val=""/>
+      <w:lvlJc w:val="left"/>
+      <w:pPr>
+        <w:tabs>
+          <w:tab w:val="num" w:pos="1440"/>
+        </w:tabs>
+        <w:ind w:left="1440" w:hanging="360"/>
+      </w:pPr>
+      <w:rPr>
+        <w:rFonts w:ascii="Symbol" w:hAnsi="Symbol" w:hint="default"/>
+        <w:sz w:val="20"/>
+      </w:rPr>
+    </w:lvl>
+    <w:lvl w:ilvl="2" w:tentative="1">
+      <w:start w:val="1"/>
+      <w:numFmt w:val="bullet"/>
+      <w:lvlText w:val=""/>
+      <w:lvlJc w:val="left"/>
+      <w:pPr>
+        <w:tabs>
+          <w:tab w:val="num" w:pos="2160"/>
+        </w:tabs>
+        <w:ind w:left="2160" w:hanging="360"/>
+      </w:pPr>
+      <w:rPr>
+        <w:rFonts w:ascii="Symbol" w:hAnsi="Symbol" w:hint="default"/>
+        <w:sz w:val="20"/>
+      </w:rPr>
+    </w:lvl>
+    <w:lvl w:ilvl="3" w:tentative="1">
+      <w:start w:val="1"/>
+      <w:numFmt w:val="bullet"/>
+      <w:lvlText w:val=""/>
+      <w:lvlJc w:val="left"/>
+      <w:pPr>
+        <w:tabs>
+          <w:tab w:val="num" w:pos="2880"/>
+        </w:tabs>
+        <w:ind w:left="2880" w:hanging="360"/>
+      </w:pPr>
+      <w:rPr>
+        <w:rFonts w:ascii="Symbol" w:hAnsi="Symbol" w:hint="default"/>
+        <w:sz w:val="20"/>
+      </w:rPr>
+    </w:lvl>
+    <w:lvl w:ilvl="4" w:tentative="1">
+      <w:start w:val="1"/>
+      <w:numFmt w:val="bullet"/>
+      <w:lvlText w:val=""/>
+      <w:lvlJc w:val="left"/>
+      <w:pPr>
+        <w:tabs>
+          <w:tab w:val="num" w:pos="3600"/>
+        </w:tabs>
+        <w:ind w:left="3600" w:hanging="360"/>
+      </w:pPr>
+      <w:rPr>
+        <w:rFonts w:ascii="Symbol" w:hAnsi="Symbol" w:hint="default"/>
+        <w:sz w:val="20"/>
+      </w:rPr>
+    </w:lvl>
+    <w:lvl w:ilvl="5" w:tentative="1">
+      <w:start w:val="1"/>
+      <w:numFmt w:val="bullet"/>
+      <w:lvlText w:val=""/>
+      <w:lvlJc w:val="left"/>
+      <w:pPr>
+        <w:tabs>
+          <w:tab w:val="num" w:pos="4320"/>
+        </w:tabs>
+        <w:ind w:left="4320" w:hanging="360"/>
+      </w:pPr>
+      <w:rPr>
+        <w:rFonts w:ascii="Symbol" w:hAnsi="Symbol" w:hint="default"/>
+        <w:sz w:val="20"/>
+      </w:rPr>
+    </w:lvl>
+    <w:lvl w:ilvl="6" w:tentative="1">
+      <w:start w:val="1"/>
+      <w:numFmt w:val="bullet"/>
+      <w:lvlText w:val=""/>
+      <w:lvlJc w:val="left"/>
+      <w:pPr>
+        <w:tabs>
+          <w:tab w:val="num" w:pos="5040"/>
+        </w:tabs>
+        <w:ind w:left="5040" w:hanging="360"/>
+      </w:pPr>
+      <w:rPr>
+        <w:rFonts w:ascii="Symbol" w:hAnsi="Symbol" w:hint="default"/>
+        <w:sz w:val="20"/>
+      </w:rPr>
+    </w:lvl>
+    <w:lvl w:ilvl="7" w:tentative="1">
+      <w:start w:val="1"/>
+      <w:numFmt w:val="bullet"/>
+      <w:lvlText w:val=""/>
+      <w:lvlJc w:val="left"/>
+      <w:pPr>
+        <w:tabs>
+          <w:tab w:val="num" w:pos="5760"/>
+        </w:tabs>
+        <w:ind w:left="5760" w:hanging="360"/>
+      </w:pPr>
+      <w:rPr>
+        <w:rFonts w:ascii="Symbol" w:hAnsi="Symbol" w:hint="default"/>
+        <w:sz w:val="20"/>
+      </w:rPr>
+    </w:lvl>
+    <w:lvl w:ilvl="8" w:tentative="1">
+      <w:start w:val="1"/>
+      <w:numFmt w:val="bullet"/>
+      <w:lvlText w:val=""/>
+      <w:lvlJc w:val="left"/>
+      <w:pPr>
+        <w:tabs>
+          <w:tab w:val="num" w:pos="6480"/>
+        </w:tabs>
+        <w:ind w:left="6480" w:hanging="360"/>
+      </w:pPr>
+      <w:rPr>
+        <w:rFonts w:ascii="Symbol" w:hAnsi="Symbol" w:hint="default"/>
+        <w:sz w:val="20"/>
+      </w:rPr>
+    </w:lvl>
+  </w:abstractNum>
+  <w:abstractNum w:abstractNumId="6" w15:restartNumberingAfterBreak="0">
     <w:nsid w:val="2C2B3368"/>
     <w:multiLevelType w:val="multilevel"/>
     <w:tmpl w:val="1246787C"/>
@@ -6811,7 +9697,1050 @@
       </w:pPr>
     </w:lvl>
   </w:abstractNum>
-  <w:abstractNum w:abstractNumId="6" w15:restartNumberingAfterBreak="0">
+  <w:abstractNum w:abstractNumId="7" w15:restartNumberingAfterBreak="0">
+    <w:nsid w:val="45AE7503"/>
+    <w:multiLevelType w:val="multilevel"/>
+    <w:tmpl w:val="951CFBE4"/>
+    <w:lvl w:ilvl="0">
+      <w:start w:val="1"/>
+      <w:numFmt w:val="bullet"/>
+      <w:lvlText w:val=""/>
+      <w:lvlJc w:val="left"/>
+      <w:pPr>
+        <w:tabs>
+          <w:tab w:val="num" w:pos="720"/>
+        </w:tabs>
+        <w:ind w:left="720" w:hanging="360"/>
+      </w:pPr>
+      <w:rPr>
+        <w:rFonts w:ascii="Symbol" w:hAnsi="Symbol" w:hint="default"/>
+        <w:sz w:val="20"/>
+      </w:rPr>
+    </w:lvl>
+    <w:lvl w:ilvl="1" w:tentative="1">
+      <w:start w:val="1"/>
+      <w:numFmt w:val="bullet"/>
+      <w:lvlText w:val=""/>
+      <w:lvlJc w:val="left"/>
+      <w:pPr>
+        <w:tabs>
+          <w:tab w:val="num" w:pos="1440"/>
+        </w:tabs>
+        <w:ind w:left="1440" w:hanging="360"/>
+      </w:pPr>
+      <w:rPr>
+        <w:rFonts w:ascii="Symbol" w:hAnsi="Symbol" w:hint="default"/>
+        <w:sz w:val="20"/>
+      </w:rPr>
+    </w:lvl>
+    <w:lvl w:ilvl="2" w:tentative="1">
+      <w:start w:val="1"/>
+      <w:numFmt w:val="bullet"/>
+      <w:lvlText w:val=""/>
+      <w:lvlJc w:val="left"/>
+      <w:pPr>
+        <w:tabs>
+          <w:tab w:val="num" w:pos="2160"/>
+        </w:tabs>
+        <w:ind w:left="2160" w:hanging="360"/>
+      </w:pPr>
+      <w:rPr>
+        <w:rFonts w:ascii="Symbol" w:hAnsi="Symbol" w:hint="default"/>
+        <w:sz w:val="20"/>
+      </w:rPr>
+    </w:lvl>
+    <w:lvl w:ilvl="3" w:tentative="1">
+      <w:start w:val="1"/>
+      <w:numFmt w:val="bullet"/>
+      <w:lvlText w:val=""/>
+      <w:lvlJc w:val="left"/>
+      <w:pPr>
+        <w:tabs>
+          <w:tab w:val="num" w:pos="2880"/>
+        </w:tabs>
+        <w:ind w:left="2880" w:hanging="360"/>
+      </w:pPr>
+      <w:rPr>
+        <w:rFonts w:ascii="Symbol" w:hAnsi="Symbol" w:hint="default"/>
+        <w:sz w:val="20"/>
+      </w:rPr>
+    </w:lvl>
+    <w:lvl w:ilvl="4" w:tentative="1">
+      <w:start w:val="1"/>
+      <w:numFmt w:val="bullet"/>
+      <w:lvlText w:val=""/>
+      <w:lvlJc w:val="left"/>
+      <w:pPr>
+        <w:tabs>
+          <w:tab w:val="num" w:pos="3600"/>
+        </w:tabs>
+        <w:ind w:left="3600" w:hanging="360"/>
+      </w:pPr>
+      <w:rPr>
+        <w:rFonts w:ascii="Symbol" w:hAnsi="Symbol" w:hint="default"/>
+        <w:sz w:val="20"/>
+      </w:rPr>
+    </w:lvl>
+    <w:lvl w:ilvl="5" w:tentative="1">
+      <w:start w:val="1"/>
+      <w:numFmt w:val="bullet"/>
+      <w:lvlText w:val=""/>
+      <w:lvlJc w:val="left"/>
+      <w:pPr>
+        <w:tabs>
+          <w:tab w:val="num" w:pos="4320"/>
+        </w:tabs>
+        <w:ind w:left="4320" w:hanging="360"/>
+      </w:pPr>
+      <w:rPr>
+        <w:rFonts w:ascii="Symbol" w:hAnsi="Symbol" w:hint="default"/>
+        <w:sz w:val="20"/>
+      </w:rPr>
+    </w:lvl>
+    <w:lvl w:ilvl="6" w:tentative="1">
+      <w:start w:val="1"/>
+      <w:numFmt w:val="bullet"/>
+      <w:lvlText w:val=""/>
+      <w:lvlJc w:val="left"/>
+      <w:pPr>
+        <w:tabs>
+          <w:tab w:val="num" w:pos="5040"/>
+        </w:tabs>
+        <w:ind w:left="5040" w:hanging="360"/>
+      </w:pPr>
+      <w:rPr>
+        <w:rFonts w:ascii="Symbol" w:hAnsi="Symbol" w:hint="default"/>
+        <w:sz w:val="20"/>
+      </w:rPr>
+    </w:lvl>
+    <w:lvl w:ilvl="7" w:tentative="1">
+      <w:start w:val="1"/>
+      <w:numFmt w:val="bullet"/>
+      <w:lvlText w:val=""/>
+      <w:lvlJc w:val="left"/>
+      <w:pPr>
+        <w:tabs>
+          <w:tab w:val="num" w:pos="5760"/>
+        </w:tabs>
+        <w:ind w:left="5760" w:hanging="360"/>
+      </w:pPr>
+      <w:rPr>
+        <w:rFonts w:ascii="Symbol" w:hAnsi="Symbol" w:hint="default"/>
+        <w:sz w:val="20"/>
+      </w:rPr>
+    </w:lvl>
+    <w:lvl w:ilvl="8" w:tentative="1">
+      <w:start w:val="1"/>
+      <w:numFmt w:val="bullet"/>
+      <w:lvlText w:val=""/>
+      <w:lvlJc w:val="left"/>
+      <w:pPr>
+        <w:tabs>
+          <w:tab w:val="num" w:pos="6480"/>
+        </w:tabs>
+        <w:ind w:left="6480" w:hanging="360"/>
+      </w:pPr>
+      <w:rPr>
+        <w:rFonts w:ascii="Symbol" w:hAnsi="Symbol" w:hint="default"/>
+        <w:sz w:val="20"/>
+      </w:rPr>
+    </w:lvl>
+  </w:abstractNum>
+  <w:abstractNum w:abstractNumId="8" w15:restartNumberingAfterBreak="0">
+    <w:nsid w:val="521A0630"/>
+    <w:multiLevelType w:val="multilevel"/>
+    <w:tmpl w:val="2682A104"/>
+    <w:lvl w:ilvl="0">
+      <w:start w:val="1"/>
+      <w:numFmt w:val="bullet"/>
+      <w:lvlText w:val=""/>
+      <w:lvlJc w:val="left"/>
+      <w:pPr>
+        <w:tabs>
+          <w:tab w:val="num" w:pos="720"/>
+        </w:tabs>
+        <w:ind w:left="720" w:hanging="360"/>
+      </w:pPr>
+      <w:rPr>
+        <w:rFonts w:ascii="Symbol" w:hAnsi="Symbol" w:hint="default"/>
+        <w:sz w:val="20"/>
+      </w:rPr>
+    </w:lvl>
+    <w:lvl w:ilvl="1" w:tentative="1">
+      <w:start w:val="1"/>
+      <w:numFmt w:val="bullet"/>
+      <w:lvlText w:val=""/>
+      <w:lvlJc w:val="left"/>
+      <w:pPr>
+        <w:tabs>
+          <w:tab w:val="num" w:pos="1440"/>
+        </w:tabs>
+        <w:ind w:left="1440" w:hanging="360"/>
+      </w:pPr>
+      <w:rPr>
+        <w:rFonts w:ascii="Symbol" w:hAnsi="Symbol" w:hint="default"/>
+        <w:sz w:val="20"/>
+      </w:rPr>
+    </w:lvl>
+    <w:lvl w:ilvl="2" w:tentative="1">
+      <w:start w:val="1"/>
+      <w:numFmt w:val="bullet"/>
+      <w:lvlText w:val=""/>
+      <w:lvlJc w:val="left"/>
+      <w:pPr>
+        <w:tabs>
+          <w:tab w:val="num" w:pos="2160"/>
+        </w:tabs>
+        <w:ind w:left="2160" w:hanging="360"/>
+      </w:pPr>
+      <w:rPr>
+        <w:rFonts w:ascii="Symbol" w:hAnsi="Symbol" w:hint="default"/>
+        <w:sz w:val="20"/>
+      </w:rPr>
+    </w:lvl>
+    <w:lvl w:ilvl="3" w:tentative="1">
+      <w:start w:val="1"/>
+      <w:numFmt w:val="bullet"/>
+      <w:lvlText w:val=""/>
+      <w:lvlJc w:val="left"/>
+      <w:pPr>
+        <w:tabs>
+          <w:tab w:val="num" w:pos="2880"/>
+        </w:tabs>
+        <w:ind w:left="2880" w:hanging="360"/>
+      </w:pPr>
+      <w:rPr>
+        <w:rFonts w:ascii="Symbol" w:hAnsi="Symbol" w:hint="default"/>
+        <w:sz w:val="20"/>
+      </w:rPr>
+    </w:lvl>
+    <w:lvl w:ilvl="4" w:tentative="1">
+      <w:start w:val="1"/>
+      <w:numFmt w:val="bullet"/>
+      <w:lvlText w:val=""/>
+      <w:lvlJc w:val="left"/>
+      <w:pPr>
+        <w:tabs>
+          <w:tab w:val="num" w:pos="3600"/>
+        </w:tabs>
+        <w:ind w:left="3600" w:hanging="360"/>
+      </w:pPr>
+      <w:rPr>
+        <w:rFonts w:ascii="Symbol" w:hAnsi="Symbol" w:hint="default"/>
+        <w:sz w:val="20"/>
+      </w:rPr>
+    </w:lvl>
+    <w:lvl w:ilvl="5" w:tentative="1">
+      <w:start w:val="1"/>
+      <w:numFmt w:val="bullet"/>
+      <w:lvlText w:val=""/>
+      <w:lvlJc w:val="left"/>
+      <w:pPr>
+        <w:tabs>
+          <w:tab w:val="num" w:pos="4320"/>
+        </w:tabs>
+        <w:ind w:left="4320" w:hanging="360"/>
+      </w:pPr>
+      <w:rPr>
+        <w:rFonts w:ascii="Symbol" w:hAnsi="Symbol" w:hint="default"/>
+        <w:sz w:val="20"/>
+      </w:rPr>
+    </w:lvl>
+    <w:lvl w:ilvl="6" w:tentative="1">
+      <w:start w:val="1"/>
+      <w:numFmt w:val="bullet"/>
+      <w:lvlText w:val=""/>
+      <w:lvlJc w:val="left"/>
+      <w:pPr>
+        <w:tabs>
+          <w:tab w:val="num" w:pos="5040"/>
+        </w:tabs>
+        <w:ind w:left="5040" w:hanging="360"/>
+      </w:pPr>
+      <w:rPr>
+        <w:rFonts w:ascii="Symbol" w:hAnsi="Symbol" w:hint="default"/>
+        <w:sz w:val="20"/>
+      </w:rPr>
+    </w:lvl>
+    <w:lvl w:ilvl="7" w:tentative="1">
+      <w:start w:val="1"/>
+      <w:numFmt w:val="bullet"/>
+      <w:lvlText w:val=""/>
+      <w:lvlJc w:val="left"/>
+      <w:pPr>
+        <w:tabs>
+          <w:tab w:val="num" w:pos="5760"/>
+        </w:tabs>
+        <w:ind w:left="5760" w:hanging="360"/>
+      </w:pPr>
+      <w:rPr>
+        <w:rFonts w:ascii="Symbol" w:hAnsi="Symbol" w:hint="default"/>
+        <w:sz w:val="20"/>
+      </w:rPr>
+    </w:lvl>
+    <w:lvl w:ilvl="8" w:tentative="1">
+      <w:start w:val="1"/>
+      <w:numFmt w:val="bullet"/>
+      <w:lvlText w:val=""/>
+      <w:lvlJc w:val="left"/>
+      <w:pPr>
+        <w:tabs>
+          <w:tab w:val="num" w:pos="6480"/>
+        </w:tabs>
+        <w:ind w:left="6480" w:hanging="360"/>
+      </w:pPr>
+      <w:rPr>
+        <w:rFonts w:ascii="Symbol" w:hAnsi="Symbol" w:hint="default"/>
+        <w:sz w:val="20"/>
+      </w:rPr>
+    </w:lvl>
+  </w:abstractNum>
+  <w:abstractNum w:abstractNumId="9" w15:restartNumberingAfterBreak="0">
+    <w:nsid w:val="5D9E5323"/>
+    <w:multiLevelType w:val="multilevel"/>
+    <w:tmpl w:val="67FA6C00"/>
+    <w:lvl w:ilvl="0">
+      <w:start w:val="1"/>
+      <w:numFmt w:val="bullet"/>
+      <w:lvlText w:val=""/>
+      <w:lvlJc w:val="left"/>
+      <w:pPr>
+        <w:tabs>
+          <w:tab w:val="num" w:pos="720"/>
+        </w:tabs>
+        <w:ind w:left="720" w:hanging="360"/>
+      </w:pPr>
+      <w:rPr>
+        <w:rFonts w:ascii="Symbol" w:hAnsi="Symbol" w:hint="default"/>
+        <w:sz w:val="20"/>
+      </w:rPr>
+    </w:lvl>
+    <w:lvl w:ilvl="1" w:tentative="1">
+      <w:start w:val="1"/>
+      <w:numFmt w:val="bullet"/>
+      <w:lvlText w:val=""/>
+      <w:lvlJc w:val="left"/>
+      <w:pPr>
+        <w:tabs>
+          <w:tab w:val="num" w:pos="1440"/>
+        </w:tabs>
+        <w:ind w:left="1440" w:hanging="360"/>
+      </w:pPr>
+      <w:rPr>
+        <w:rFonts w:ascii="Symbol" w:hAnsi="Symbol" w:hint="default"/>
+        <w:sz w:val="20"/>
+      </w:rPr>
+    </w:lvl>
+    <w:lvl w:ilvl="2" w:tentative="1">
+      <w:start w:val="1"/>
+      <w:numFmt w:val="bullet"/>
+      <w:lvlText w:val=""/>
+      <w:lvlJc w:val="left"/>
+      <w:pPr>
+        <w:tabs>
+          <w:tab w:val="num" w:pos="2160"/>
+        </w:tabs>
+        <w:ind w:left="2160" w:hanging="360"/>
+      </w:pPr>
+      <w:rPr>
+        <w:rFonts w:ascii="Symbol" w:hAnsi="Symbol" w:hint="default"/>
+        <w:sz w:val="20"/>
+      </w:rPr>
+    </w:lvl>
+    <w:lvl w:ilvl="3" w:tentative="1">
+      <w:start w:val="1"/>
+      <w:numFmt w:val="bullet"/>
+      <w:lvlText w:val=""/>
+      <w:lvlJc w:val="left"/>
+      <w:pPr>
+        <w:tabs>
+          <w:tab w:val="num" w:pos="2880"/>
+        </w:tabs>
+        <w:ind w:left="2880" w:hanging="360"/>
+      </w:pPr>
+      <w:rPr>
+        <w:rFonts w:ascii="Symbol" w:hAnsi="Symbol" w:hint="default"/>
+        <w:sz w:val="20"/>
+      </w:rPr>
+    </w:lvl>
+    <w:lvl w:ilvl="4" w:tentative="1">
+      <w:start w:val="1"/>
+      <w:numFmt w:val="bullet"/>
+      <w:lvlText w:val=""/>
+      <w:lvlJc w:val="left"/>
+      <w:pPr>
+        <w:tabs>
+          <w:tab w:val="num" w:pos="3600"/>
+        </w:tabs>
+        <w:ind w:left="3600" w:hanging="360"/>
+      </w:pPr>
+      <w:rPr>
+        <w:rFonts w:ascii="Symbol" w:hAnsi="Symbol" w:hint="default"/>
+        <w:sz w:val="20"/>
+      </w:rPr>
+    </w:lvl>
+    <w:lvl w:ilvl="5" w:tentative="1">
+      <w:start w:val="1"/>
+      <w:numFmt w:val="bullet"/>
+      <w:lvlText w:val=""/>
+      <w:lvlJc w:val="left"/>
+      <w:pPr>
+        <w:tabs>
+          <w:tab w:val="num" w:pos="4320"/>
+        </w:tabs>
+        <w:ind w:left="4320" w:hanging="360"/>
+      </w:pPr>
+      <w:rPr>
+        <w:rFonts w:ascii="Symbol" w:hAnsi="Symbol" w:hint="default"/>
+        <w:sz w:val="20"/>
+      </w:rPr>
+    </w:lvl>
+    <w:lvl w:ilvl="6" w:tentative="1">
+      <w:start w:val="1"/>
+      <w:numFmt w:val="bullet"/>
+      <w:lvlText w:val=""/>
+      <w:lvlJc w:val="left"/>
+      <w:pPr>
+        <w:tabs>
+          <w:tab w:val="num" w:pos="5040"/>
+        </w:tabs>
+        <w:ind w:left="5040" w:hanging="360"/>
+      </w:pPr>
+      <w:rPr>
+        <w:rFonts w:ascii="Symbol" w:hAnsi="Symbol" w:hint="default"/>
+        <w:sz w:val="20"/>
+      </w:rPr>
+    </w:lvl>
+    <w:lvl w:ilvl="7" w:tentative="1">
+      <w:start w:val="1"/>
+      <w:numFmt w:val="bullet"/>
+      <w:lvlText w:val=""/>
+      <w:lvlJc w:val="left"/>
+      <w:pPr>
+        <w:tabs>
+          <w:tab w:val="num" w:pos="5760"/>
+        </w:tabs>
+        <w:ind w:left="5760" w:hanging="360"/>
+      </w:pPr>
+      <w:rPr>
+        <w:rFonts w:ascii="Symbol" w:hAnsi="Symbol" w:hint="default"/>
+        <w:sz w:val="20"/>
+      </w:rPr>
+    </w:lvl>
+    <w:lvl w:ilvl="8" w:tentative="1">
+      <w:start w:val="1"/>
+      <w:numFmt w:val="bullet"/>
+      <w:lvlText w:val=""/>
+      <w:lvlJc w:val="left"/>
+      <w:pPr>
+        <w:tabs>
+          <w:tab w:val="num" w:pos="6480"/>
+        </w:tabs>
+        <w:ind w:left="6480" w:hanging="360"/>
+      </w:pPr>
+      <w:rPr>
+        <w:rFonts w:ascii="Symbol" w:hAnsi="Symbol" w:hint="default"/>
+        <w:sz w:val="20"/>
+      </w:rPr>
+    </w:lvl>
+  </w:abstractNum>
+  <w:abstractNum w:abstractNumId="10" w15:restartNumberingAfterBreak="0">
+    <w:nsid w:val="624A09D0"/>
+    <w:multiLevelType w:val="multilevel"/>
+    <w:tmpl w:val="673A7E00"/>
+    <w:lvl w:ilvl="0">
+      <w:start w:val="1"/>
+      <w:numFmt w:val="bullet"/>
+      <w:lvlText w:val=""/>
+      <w:lvlJc w:val="left"/>
+      <w:pPr>
+        <w:tabs>
+          <w:tab w:val="num" w:pos="720"/>
+        </w:tabs>
+        <w:ind w:left="720" w:hanging="360"/>
+      </w:pPr>
+      <w:rPr>
+        <w:rFonts w:ascii="Symbol" w:hAnsi="Symbol" w:hint="default"/>
+        <w:sz w:val="20"/>
+      </w:rPr>
+    </w:lvl>
+    <w:lvl w:ilvl="1" w:tentative="1">
+      <w:start w:val="1"/>
+      <w:numFmt w:val="bullet"/>
+      <w:lvlText w:val=""/>
+      <w:lvlJc w:val="left"/>
+      <w:pPr>
+        <w:tabs>
+          <w:tab w:val="num" w:pos="1440"/>
+        </w:tabs>
+        <w:ind w:left="1440" w:hanging="360"/>
+      </w:pPr>
+      <w:rPr>
+        <w:rFonts w:ascii="Symbol" w:hAnsi="Symbol" w:hint="default"/>
+        <w:sz w:val="20"/>
+      </w:rPr>
+    </w:lvl>
+    <w:lvl w:ilvl="2" w:tentative="1">
+      <w:start w:val="1"/>
+      <w:numFmt w:val="bullet"/>
+      <w:lvlText w:val=""/>
+      <w:lvlJc w:val="left"/>
+      <w:pPr>
+        <w:tabs>
+          <w:tab w:val="num" w:pos="2160"/>
+        </w:tabs>
+        <w:ind w:left="2160" w:hanging="360"/>
+      </w:pPr>
+      <w:rPr>
+        <w:rFonts w:ascii="Symbol" w:hAnsi="Symbol" w:hint="default"/>
+        <w:sz w:val="20"/>
+      </w:rPr>
+    </w:lvl>
+    <w:lvl w:ilvl="3" w:tentative="1">
+      <w:start w:val="1"/>
+      <w:numFmt w:val="bullet"/>
+      <w:lvlText w:val=""/>
+      <w:lvlJc w:val="left"/>
+      <w:pPr>
+        <w:tabs>
+          <w:tab w:val="num" w:pos="2880"/>
+        </w:tabs>
+        <w:ind w:left="2880" w:hanging="360"/>
+      </w:pPr>
+      <w:rPr>
+        <w:rFonts w:ascii="Symbol" w:hAnsi="Symbol" w:hint="default"/>
+        <w:sz w:val="20"/>
+      </w:rPr>
+    </w:lvl>
+    <w:lvl w:ilvl="4" w:tentative="1">
+      <w:start w:val="1"/>
+      <w:numFmt w:val="bullet"/>
+      <w:lvlText w:val=""/>
+      <w:lvlJc w:val="left"/>
+      <w:pPr>
+        <w:tabs>
+          <w:tab w:val="num" w:pos="3600"/>
+        </w:tabs>
+        <w:ind w:left="3600" w:hanging="360"/>
+      </w:pPr>
+      <w:rPr>
+        <w:rFonts w:ascii="Symbol" w:hAnsi="Symbol" w:hint="default"/>
+        <w:sz w:val="20"/>
+      </w:rPr>
+    </w:lvl>
+    <w:lvl w:ilvl="5" w:tentative="1">
+      <w:start w:val="1"/>
+      <w:numFmt w:val="bullet"/>
+      <w:lvlText w:val=""/>
+      <w:lvlJc w:val="left"/>
+      <w:pPr>
+        <w:tabs>
+          <w:tab w:val="num" w:pos="4320"/>
+        </w:tabs>
+        <w:ind w:left="4320" w:hanging="360"/>
+      </w:pPr>
+      <w:rPr>
+        <w:rFonts w:ascii="Symbol" w:hAnsi="Symbol" w:hint="default"/>
+        <w:sz w:val="20"/>
+      </w:rPr>
+    </w:lvl>
+    <w:lvl w:ilvl="6" w:tentative="1">
+      <w:start w:val="1"/>
+      <w:numFmt w:val="bullet"/>
+      <w:lvlText w:val=""/>
+      <w:lvlJc w:val="left"/>
+      <w:pPr>
+        <w:tabs>
+          <w:tab w:val="num" w:pos="5040"/>
+        </w:tabs>
+        <w:ind w:left="5040" w:hanging="360"/>
+      </w:pPr>
+      <w:rPr>
+        <w:rFonts w:ascii="Symbol" w:hAnsi="Symbol" w:hint="default"/>
+        <w:sz w:val="20"/>
+      </w:rPr>
+    </w:lvl>
+    <w:lvl w:ilvl="7" w:tentative="1">
+      <w:start w:val="1"/>
+      <w:numFmt w:val="bullet"/>
+      <w:lvlText w:val=""/>
+      <w:lvlJc w:val="left"/>
+      <w:pPr>
+        <w:tabs>
+          <w:tab w:val="num" w:pos="5760"/>
+        </w:tabs>
+        <w:ind w:left="5760" w:hanging="360"/>
+      </w:pPr>
+      <w:rPr>
+        <w:rFonts w:ascii="Symbol" w:hAnsi="Symbol" w:hint="default"/>
+        <w:sz w:val="20"/>
+      </w:rPr>
+    </w:lvl>
+    <w:lvl w:ilvl="8" w:tentative="1">
+      <w:start w:val="1"/>
+      <w:numFmt w:val="bullet"/>
+      <w:lvlText w:val=""/>
+      <w:lvlJc w:val="left"/>
+      <w:pPr>
+        <w:tabs>
+          <w:tab w:val="num" w:pos="6480"/>
+        </w:tabs>
+        <w:ind w:left="6480" w:hanging="360"/>
+      </w:pPr>
+      <w:rPr>
+        <w:rFonts w:ascii="Symbol" w:hAnsi="Symbol" w:hint="default"/>
+        <w:sz w:val="20"/>
+      </w:rPr>
+    </w:lvl>
+  </w:abstractNum>
+  <w:abstractNum w:abstractNumId="11" w15:restartNumberingAfterBreak="0">
+    <w:nsid w:val="68C80C09"/>
+    <w:multiLevelType w:val="multilevel"/>
+    <w:tmpl w:val="AB929DEC"/>
+    <w:lvl w:ilvl="0">
+      <w:start w:val="1"/>
+      <w:numFmt w:val="bullet"/>
+      <w:lvlText w:val=""/>
+      <w:lvlJc w:val="left"/>
+      <w:pPr>
+        <w:tabs>
+          <w:tab w:val="num" w:pos="720"/>
+        </w:tabs>
+        <w:ind w:left="720" w:hanging="360"/>
+      </w:pPr>
+      <w:rPr>
+        <w:rFonts w:ascii="Symbol" w:hAnsi="Symbol" w:hint="default"/>
+        <w:sz w:val="20"/>
+      </w:rPr>
+    </w:lvl>
+    <w:lvl w:ilvl="1" w:tentative="1">
+      <w:start w:val="1"/>
+      <w:numFmt w:val="bullet"/>
+      <w:lvlText w:val=""/>
+      <w:lvlJc w:val="left"/>
+      <w:pPr>
+        <w:tabs>
+          <w:tab w:val="num" w:pos="1440"/>
+        </w:tabs>
+        <w:ind w:left="1440" w:hanging="360"/>
+      </w:pPr>
+      <w:rPr>
+        <w:rFonts w:ascii="Symbol" w:hAnsi="Symbol" w:hint="default"/>
+        <w:sz w:val="20"/>
+      </w:rPr>
+    </w:lvl>
+    <w:lvl w:ilvl="2" w:tentative="1">
+      <w:start w:val="1"/>
+      <w:numFmt w:val="bullet"/>
+      <w:lvlText w:val=""/>
+      <w:lvlJc w:val="left"/>
+      <w:pPr>
+        <w:tabs>
+          <w:tab w:val="num" w:pos="2160"/>
+        </w:tabs>
+        <w:ind w:left="2160" w:hanging="360"/>
+      </w:pPr>
+      <w:rPr>
+        <w:rFonts w:ascii="Symbol" w:hAnsi="Symbol" w:hint="default"/>
+        <w:sz w:val="20"/>
+      </w:rPr>
+    </w:lvl>
+    <w:lvl w:ilvl="3" w:tentative="1">
+      <w:start w:val="1"/>
+      <w:numFmt w:val="bullet"/>
+      <w:lvlText w:val=""/>
+      <w:lvlJc w:val="left"/>
+      <w:pPr>
+        <w:tabs>
+          <w:tab w:val="num" w:pos="2880"/>
+        </w:tabs>
+        <w:ind w:left="2880" w:hanging="360"/>
+      </w:pPr>
+      <w:rPr>
+        <w:rFonts w:ascii="Symbol" w:hAnsi="Symbol" w:hint="default"/>
+        <w:sz w:val="20"/>
+      </w:rPr>
+    </w:lvl>
+    <w:lvl w:ilvl="4" w:tentative="1">
+      <w:start w:val="1"/>
+      <w:numFmt w:val="bullet"/>
+      <w:lvlText w:val=""/>
+      <w:lvlJc w:val="left"/>
+      <w:pPr>
+        <w:tabs>
+          <w:tab w:val="num" w:pos="3600"/>
+        </w:tabs>
+        <w:ind w:left="3600" w:hanging="360"/>
+      </w:pPr>
+      <w:rPr>
+        <w:rFonts w:ascii="Symbol" w:hAnsi="Symbol" w:hint="default"/>
+        <w:sz w:val="20"/>
+      </w:rPr>
+    </w:lvl>
+    <w:lvl w:ilvl="5" w:tentative="1">
+      <w:start w:val="1"/>
+      <w:numFmt w:val="bullet"/>
+      <w:lvlText w:val=""/>
+      <w:lvlJc w:val="left"/>
+      <w:pPr>
+        <w:tabs>
+          <w:tab w:val="num" w:pos="4320"/>
+        </w:tabs>
+        <w:ind w:left="4320" w:hanging="360"/>
+      </w:pPr>
+      <w:rPr>
+        <w:rFonts w:ascii="Symbol" w:hAnsi="Symbol" w:hint="default"/>
+        <w:sz w:val="20"/>
+      </w:rPr>
+    </w:lvl>
+    <w:lvl w:ilvl="6" w:tentative="1">
+      <w:start w:val="1"/>
+      <w:numFmt w:val="bullet"/>
+      <w:lvlText w:val=""/>
+      <w:lvlJc w:val="left"/>
+      <w:pPr>
+        <w:tabs>
+          <w:tab w:val="num" w:pos="5040"/>
+        </w:tabs>
+        <w:ind w:left="5040" w:hanging="360"/>
+      </w:pPr>
+      <w:rPr>
+        <w:rFonts w:ascii="Symbol" w:hAnsi="Symbol" w:hint="default"/>
+        <w:sz w:val="20"/>
+      </w:rPr>
+    </w:lvl>
+    <w:lvl w:ilvl="7" w:tentative="1">
+      <w:start w:val="1"/>
+      <w:numFmt w:val="bullet"/>
+      <w:lvlText w:val=""/>
+      <w:lvlJc w:val="left"/>
+      <w:pPr>
+        <w:tabs>
+          <w:tab w:val="num" w:pos="5760"/>
+        </w:tabs>
+        <w:ind w:left="5760" w:hanging="360"/>
+      </w:pPr>
+      <w:rPr>
+        <w:rFonts w:ascii="Symbol" w:hAnsi="Symbol" w:hint="default"/>
+        <w:sz w:val="20"/>
+      </w:rPr>
+    </w:lvl>
+    <w:lvl w:ilvl="8" w:tentative="1">
+      <w:start w:val="1"/>
+      <w:numFmt w:val="bullet"/>
+      <w:lvlText w:val=""/>
+      <w:lvlJc w:val="left"/>
+      <w:pPr>
+        <w:tabs>
+          <w:tab w:val="num" w:pos="6480"/>
+        </w:tabs>
+        <w:ind w:left="6480" w:hanging="360"/>
+      </w:pPr>
+      <w:rPr>
+        <w:rFonts w:ascii="Symbol" w:hAnsi="Symbol" w:hint="default"/>
+        <w:sz w:val="20"/>
+      </w:rPr>
+    </w:lvl>
+  </w:abstractNum>
+  <w:abstractNum w:abstractNumId="12" w15:restartNumberingAfterBreak="0">
+    <w:nsid w:val="6A017363"/>
+    <w:multiLevelType w:val="multilevel"/>
+    <w:tmpl w:val="B9AEB86E"/>
+    <w:lvl w:ilvl="0">
+      <w:start w:val="1"/>
+      <w:numFmt w:val="bullet"/>
+      <w:lvlText w:val=""/>
+      <w:lvlJc w:val="left"/>
+      <w:pPr>
+        <w:tabs>
+          <w:tab w:val="num" w:pos="720"/>
+        </w:tabs>
+        <w:ind w:left="720" w:hanging="360"/>
+      </w:pPr>
+      <w:rPr>
+        <w:rFonts w:ascii="Symbol" w:hAnsi="Symbol" w:hint="default"/>
+        <w:sz w:val="20"/>
+      </w:rPr>
+    </w:lvl>
+    <w:lvl w:ilvl="1" w:tentative="1">
+      <w:start w:val="1"/>
+      <w:numFmt w:val="bullet"/>
+      <w:lvlText w:val=""/>
+      <w:lvlJc w:val="left"/>
+      <w:pPr>
+        <w:tabs>
+          <w:tab w:val="num" w:pos="1440"/>
+        </w:tabs>
+        <w:ind w:left="1440" w:hanging="360"/>
+      </w:pPr>
+      <w:rPr>
+        <w:rFonts w:ascii="Symbol" w:hAnsi="Symbol" w:hint="default"/>
+        <w:sz w:val="20"/>
+      </w:rPr>
+    </w:lvl>
+    <w:lvl w:ilvl="2" w:tentative="1">
+      <w:start w:val="1"/>
+      <w:numFmt w:val="bullet"/>
+      <w:lvlText w:val=""/>
+      <w:lvlJc w:val="left"/>
+      <w:pPr>
+        <w:tabs>
+          <w:tab w:val="num" w:pos="2160"/>
+        </w:tabs>
+        <w:ind w:left="2160" w:hanging="360"/>
+      </w:pPr>
+      <w:rPr>
+        <w:rFonts w:ascii="Symbol" w:hAnsi="Symbol" w:hint="default"/>
+        <w:sz w:val="20"/>
+      </w:rPr>
+    </w:lvl>
+    <w:lvl w:ilvl="3" w:tentative="1">
+      <w:start w:val="1"/>
+      <w:numFmt w:val="bullet"/>
+      <w:lvlText w:val=""/>
+      <w:lvlJc w:val="left"/>
+      <w:pPr>
+        <w:tabs>
+          <w:tab w:val="num" w:pos="2880"/>
+        </w:tabs>
+        <w:ind w:left="2880" w:hanging="360"/>
+      </w:pPr>
+      <w:rPr>
+        <w:rFonts w:ascii="Symbol" w:hAnsi="Symbol" w:hint="default"/>
+        <w:sz w:val="20"/>
+      </w:rPr>
+    </w:lvl>
+    <w:lvl w:ilvl="4" w:tentative="1">
+      <w:start w:val="1"/>
+      <w:numFmt w:val="bullet"/>
+      <w:lvlText w:val=""/>
+      <w:lvlJc w:val="left"/>
+      <w:pPr>
+        <w:tabs>
+          <w:tab w:val="num" w:pos="3600"/>
+        </w:tabs>
+        <w:ind w:left="3600" w:hanging="360"/>
+      </w:pPr>
+      <w:rPr>
+        <w:rFonts w:ascii="Symbol" w:hAnsi="Symbol" w:hint="default"/>
+        <w:sz w:val="20"/>
+      </w:rPr>
+    </w:lvl>
+    <w:lvl w:ilvl="5" w:tentative="1">
+      <w:start w:val="1"/>
+      <w:numFmt w:val="bullet"/>
+      <w:lvlText w:val=""/>
+      <w:lvlJc w:val="left"/>
+      <w:pPr>
+        <w:tabs>
+          <w:tab w:val="num" w:pos="4320"/>
+        </w:tabs>
+        <w:ind w:left="4320" w:hanging="360"/>
+      </w:pPr>
+      <w:rPr>
+        <w:rFonts w:ascii="Symbol" w:hAnsi="Symbol" w:hint="default"/>
+        <w:sz w:val="20"/>
+      </w:rPr>
+    </w:lvl>
+    <w:lvl w:ilvl="6" w:tentative="1">
+      <w:start w:val="1"/>
+      <w:numFmt w:val="bullet"/>
+      <w:lvlText w:val=""/>
+      <w:lvlJc w:val="left"/>
+      <w:pPr>
+        <w:tabs>
+          <w:tab w:val="num" w:pos="5040"/>
+        </w:tabs>
+        <w:ind w:left="5040" w:hanging="360"/>
+      </w:pPr>
+      <w:rPr>
+        <w:rFonts w:ascii="Symbol" w:hAnsi="Symbol" w:hint="default"/>
+        <w:sz w:val="20"/>
+      </w:rPr>
+    </w:lvl>
+    <w:lvl w:ilvl="7" w:tentative="1">
+      <w:start w:val="1"/>
+      <w:numFmt w:val="bullet"/>
+      <w:lvlText w:val=""/>
+      <w:lvlJc w:val="left"/>
+      <w:pPr>
+        <w:tabs>
+          <w:tab w:val="num" w:pos="5760"/>
+        </w:tabs>
+        <w:ind w:left="5760" w:hanging="360"/>
+      </w:pPr>
+      <w:rPr>
+        <w:rFonts w:ascii="Symbol" w:hAnsi="Symbol" w:hint="default"/>
+        <w:sz w:val="20"/>
+      </w:rPr>
+    </w:lvl>
+    <w:lvl w:ilvl="8" w:tentative="1">
+      <w:start w:val="1"/>
+      <w:numFmt w:val="bullet"/>
+      <w:lvlText w:val=""/>
+      <w:lvlJc w:val="left"/>
+      <w:pPr>
+        <w:tabs>
+          <w:tab w:val="num" w:pos="6480"/>
+        </w:tabs>
+        <w:ind w:left="6480" w:hanging="360"/>
+      </w:pPr>
+      <w:rPr>
+        <w:rFonts w:ascii="Symbol" w:hAnsi="Symbol" w:hint="default"/>
+        <w:sz w:val="20"/>
+      </w:rPr>
+    </w:lvl>
+  </w:abstractNum>
+  <w:abstractNum w:abstractNumId="13" w15:restartNumberingAfterBreak="0">
+    <w:nsid w:val="6C7B6A96"/>
+    <w:multiLevelType w:val="multilevel"/>
+    <w:tmpl w:val="ABBCE2C4"/>
+    <w:lvl w:ilvl="0">
+      <w:start w:val="1"/>
+      <w:numFmt w:val="bullet"/>
+      <w:lvlText w:val=""/>
+      <w:lvlJc w:val="left"/>
+      <w:pPr>
+        <w:tabs>
+          <w:tab w:val="num" w:pos="720"/>
+        </w:tabs>
+        <w:ind w:left="720" w:hanging="360"/>
+      </w:pPr>
+      <w:rPr>
+        <w:rFonts w:ascii="Symbol" w:hAnsi="Symbol" w:hint="default"/>
+        <w:sz w:val="20"/>
+      </w:rPr>
+    </w:lvl>
+    <w:lvl w:ilvl="1" w:tentative="1">
+      <w:start w:val="1"/>
+      <w:numFmt w:val="bullet"/>
+      <w:lvlText w:val=""/>
+      <w:lvlJc w:val="left"/>
+      <w:pPr>
+        <w:tabs>
+          <w:tab w:val="num" w:pos="1440"/>
+        </w:tabs>
+        <w:ind w:left="1440" w:hanging="360"/>
+      </w:pPr>
+      <w:rPr>
+        <w:rFonts w:ascii="Symbol" w:hAnsi="Symbol" w:hint="default"/>
+        <w:sz w:val="20"/>
+      </w:rPr>
+    </w:lvl>
+    <w:lvl w:ilvl="2" w:tentative="1">
+      <w:start w:val="1"/>
+      <w:numFmt w:val="bullet"/>
+      <w:lvlText w:val=""/>
+      <w:lvlJc w:val="left"/>
+      <w:pPr>
+        <w:tabs>
+          <w:tab w:val="num" w:pos="2160"/>
+        </w:tabs>
+        <w:ind w:left="2160" w:hanging="360"/>
+      </w:pPr>
+      <w:rPr>
+        <w:rFonts w:ascii="Symbol" w:hAnsi="Symbol" w:hint="default"/>
+        <w:sz w:val="20"/>
+      </w:rPr>
+    </w:lvl>
+    <w:lvl w:ilvl="3" w:tentative="1">
+      <w:start w:val="1"/>
+      <w:numFmt w:val="bullet"/>
+      <w:lvlText w:val=""/>
+      <w:lvlJc w:val="left"/>
+      <w:pPr>
+        <w:tabs>
+          <w:tab w:val="num" w:pos="2880"/>
+        </w:tabs>
+        <w:ind w:left="2880" w:hanging="360"/>
+      </w:pPr>
+      <w:rPr>
+        <w:rFonts w:ascii="Symbol" w:hAnsi="Symbol" w:hint="default"/>
+        <w:sz w:val="20"/>
+      </w:rPr>
+    </w:lvl>
+    <w:lvl w:ilvl="4" w:tentative="1">
+      <w:start w:val="1"/>
+      <w:numFmt w:val="bullet"/>
+      <w:lvlText w:val=""/>
+      <w:lvlJc w:val="left"/>
+      <w:pPr>
+        <w:tabs>
+          <w:tab w:val="num" w:pos="3600"/>
+        </w:tabs>
+        <w:ind w:left="3600" w:hanging="360"/>
+      </w:pPr>
+      <w:rPr>
+        <w:rFonts w:ascii="Symbol" w:hAnsi="Symbol" w:hint="default"/>
+        <w:sz w:val="20"/>
+      </w:rPr>
+    </w:lvl>
+    <w:lvl w:ilvl="5" w:tentative="1">
+      <w:start w:val="1"/>
+      <w:numFmt w:val="bullet"/>
+      <w:lvlText w:val=""/>
+      <w:lvlJc w:val="left"/>
+      <w:pPr>
+        <w:tabs>
+          <w:tab w:val="num" w:pos="4320"/>
+        </w:tabs>
+        <w:ind w:left="4320" w:hanging="360"/>
+      </w:pPr>
+      <w:rPr>
+        <w:rFonts w:ascii="Symbol" w:hAnsi="Symbol" w:hint="default"/>
+        <w:sz w:val="20"/>
+      </w:rPr>
+    </w:lvl>
+    <w:lvl w:ilvl="6" w:tentative="1">
+      <w:start w:val="1"/>
+      <w:numFmt w:val="bullet"/>
+      <w:lvlText w:val=""/>
+      <w:lvlJc w:val="left"/>
+      <w:pPr>
+        <w:tabs>
+          <w:tab w:val="num" w:pos="5040"/>
+        </w:tabs>
+        <w:ind w:left="5040" w:hanging="360"/>
+      </w:pPr>
+      <w:rPr>
+        <w:rFonts w:ascii="Symbol" w:hAnsi="Symbol" w:hint="default"/>
+        <w:sz w:val="20"/>
+      </w:rPr>
+    </w:lvl>
+    <w:lvl w:ilvl="7" w:tentative="1">
+      <w:start w:val="1"/>
+      <w:numFmt w:val="bullet"/>
+      <w:lvlText w:val=""/>
+      <w:lvlJc w:val="left"/>
+      <w:pPr>
+        <w:tabs>
+          <w:tab w:val="num" w:pos="5760"/>
+        </w:tabs>
+        <w:ind w:left="5760" w:hanging="360"/>
+      </w:pPr>
+      <w:rPr>
+        <w:rFonts w:ascii="Symbol" w:hAnsi="Symbol" w:hint="default"/>
+        <w:sz w:val="20"/>
+      </w:rPr>
+    </w:lvl>
+    <w:lvl w:ilvl="8" w:tentative="1">
+      <w:start w:val="1"/>
+      <w:numFmt w:val="bullet"/>
+      <w:lvlText w:val=""/>
+      <w:lvlJc w:val="left"/>
+      <w:pPr>
+        <w:tabs>
+          <w:tab w:val="num" w:pos="6480"/>
+        </w:tabs>
+        <w:ind w:left="6480" w:hanging="360"/>
+      </w:pPr>
+      <w:rPr>
+        <w:rFonts w:ascii="Symbol" w:hAnsi="Symbol" w:hint="default"/>
+        <w:sz w:val="20"/>
+      </w:rPr>
+    </w:lvl>
+  </w:abstractNum>
+  <w:abstractNum w:abstractNumId="14" w15:restartNumberingAfterBreak="0">
     <w:nsid w:val="73EE4008"/>
     <w:multiLevelType w:val="hybridMultilevel"/>
     <w:tmpl w:val="84240190"/>
@@ -6924,7 +10853,7 @@
       </w:rPr>
     </w:lvl>
   </w:abstractNum>
-  <w:abstractNum w:abstractNumId="7" w15:restartNumberingAfterBreak="0">
+  <w:abstractNum w:abstractNumId="15" w15:restartNumberingAfterBreak="0">
     <w:nsid w:val="75947DFA"/>
     <w:multiLevelType w:val="multilevel"/>
     <w:tmpl w:val="B60C95E6"/>
@@ -7038,7 +10967,7 @@
       </w:rPr>
     </w:lvl>
   </w:abstractNum>
-  <w:abstractNum w:abstractNumId="8" w15:restartNumberingAfterBreak="0">
+  <w:abstractNum w:abstractNumId="16" w15:restartNumberingAfterBreak="0">
     <w:nsid w:val="7DFA44E9"/>
     <w:multiLevelType w:val="multilevel"/>
     <w:tmpl w:val="00000002"/>
@@ -7149,6 +11078,155 @@
         </w:tabs>
         <w:ind w:left="5040" w:hanging="2160"/>
       </w:pPr>
+    </w:lvl>
+  </w:abstractNum>
+  <w:abstractNum w:abstractNumId="17" w15:restartNumberingAfterBreak="0">
+    <w:nsid w:val="7E9033F8"/>
+    <w:multiLevelType w:val="multilevel"/>
+    <w:tmpl w:val="C20024E8"/>
+    <w:lvl w:ilvl="0">
+      <w:start w:val="1"/>
+      <w:numFmt w:val="bullet"/>
+      <w:lvlText w:val=""/>
+      <w:lvlJc w:val="left"/>
+      <w:pPr>
+        <w:tabs>
+          <w:tab w:val="num" w:pos="720"/>
+        </w:tabs>
+        <w:ind w:left="720" w:hanging="360"/>
+      </w:pPr>
+      <w:rPr>
+        <w:rFonts w:ascii="Symbol" w:hAnsi="Symbol" w:hint="default"/>
+        <w:sz w:val="20"/>
+      </w:rPr>
+    </w:lvl>
+    <w:lvl w:ilvl="1" w:tentative="1">
+      <w:start w:val="1"/>
+      <w:numFmt w:val="bullet"/>
+      <w:lvlText w:val=""/>
+      <w:lvlJc w:val="left"/>
+      <w:pPr>
+        <w:tabs>
+          <w:tab w:val="num" w:pos="1440"/>
+        </w:tabs>
+        <w:ind w:left="1440" w:hanging="360"/>
+      </w:pPr>
+      <w:rPr>
+        <w:rFonts w:ascii="Symbol" w:hAnsi="Symbol" w:hint="default"/>
+        <w:sz w:val="20"/>
+      </w:rPr>
+    </w:lvl>
+    <w:lvl w:ilvl="2" w:tentative="1">
+      <w:start w:val="1"/>
+      <w:numFmt w:val="bullet"/>
+      <w:lvlText w:val=""/>
+      <w:lvlJc w:val="left"/>
+      <w:pPr>
+        <w:tabs>
+          <w:tab w:val="num" w:pos="2160"/>
+        </w:tabs>
+        <w:ind w:left="2160" w:hanging="360"/>
+      </w:pPr>
+      <w:rPr>
+        <w:rFonts w:ascii="Symbol" w:hAnsi="Symbol" w:hint="default"/>
+        <w:sz w:val="20"/>
+      </w:rPr>
+    </w:lvl>
+    <w:lvl w:ilvl="3" w:tentative="1">
+      <w:start w:val="1"/>
+      <w:numFmt w:val="bullet"/>
+      <w:lvlText w:val=""/>
+      <w:lvlJc w:val="left"/>
+      <w:pPr>
+        <w:tabs>
+          <w:tab w:val="num" w:pos="2880"/>
+        </w:tabs>
+        <w:ind w:left="2880" w:hanging="360"/>
+      </w:pPr>
+      <w:rPr>
+        <w:rFonts w:ascii="Symbol" w:hAnsi="Symbol" w:hint="default"/>
+        <w:sz w:val="20"/>
+      </w:rPr>
+    </w:lvl>
+    <w:lvl w:ilvl="4" w:tentative="1">
+      <w:start w:val="1"/>
+      <w:numFmt w:val="bullet"/>
+      <w:lvlText w:val=""/>
+      <w:lvlJc w:val="left"/>
+      <w:pPr>
+        <w:tabs>
+          <w:tab w:val="num" w:pos="3600"/>
+        </w:tabs>
+        <w:ind w:left="3600" w:hanging="360"/>
+      </w:pPr>
+      <w:rPr>
+        <w:rFonts w:ascii="Symbol" w:hAnsi="Symbol" w:hint="default"/>
+        <w:sz w:val="20"/>
+      </w:rPr>
+    </w:lvl>
+    <w:lvl w:ilvl="5" w:tentative="1">
+      <w:start w:val="1"/>
+      <w:numFmt w:val="bullet"/>
+      <w:lvlText w:val=""/>
+      <w:lvlJc w:val="left"/>
+      <w:pPr>
+        <w:tabs>
+          <w:tab w:val="num" w:pos="4320"/>
+        </w:tabs>
+        <w:ind w:left="4320" w:hanging="360"/>
+      </w:pPr>
+      <w:rPr>
+        <w:rFonts w:ascii="Symbol" w:hAnsi="Symbol" w:hint="default"/>
+        <w:sz w:val="20"/>
+      </w:rPr>
+    </w:lvl>
+    <w:lvl w:ilvl="6" w:tentative="1">
+      <w:start w:val="1"/>
+      <w:numFmt w:val="bullet"/>
+      <w:lvlText w:val=""/>
+      <w:lvlJc w:val="left"/>
+      <w:pPr>
+        <w:tabs>
+          <w:tab w:val="num" w:pos="5040"/>
+        </w:tabs>
+        <w:ind w:left="5040" w:hanging="360"/>
+      </w:pPr>
+      <w:rPr>
+        <w:rFonts w:ascii="Symbol" w:hAnsi="Symbol" w:hint="default"/>
+        <w:sz w:val="20"/>
+      </w:rPr>
+    </w:lvl>
+    <w:lvl w:ilvl="7" w:tentative="1">
+      <w:start w:val="1"/>
+      <w:numFmt w:val="bullet"/>
+      <w:lvlText w:val=""/>
+      <w:lvlJc w:val="left"/>
+      <w:pPr>
+        <w:tabs>
+          <w:tab w:val="num" w:pos="5760"/>
+        </w:tabs>
+        <w:ind w:left="5760" w:hanging="360"/>
+      </w:pPr>
+      <w:rPr>
+        <w:rFonts w:ascii="Symbol" w:hAnsi="Symbol" w:hint="default"/>
+        <w:sz w:val="20"/>
+      </w:rPr>
+    </w:lvl>
+    <w:lvl w:ilvl="8" w:tentative="1">
+      <w:start w:val="1"/>
+      <w:numFmt w:val="bullet"/>
+      <w:lvlText w:val=""/>
+      <w:lvlJc w:val="left"/>
+      <w:pPr>
+        <w:tabs>
+          <w:tab w:val="num" w:pos="6480"/>
+        </w:tabs>
+        <w:ind w:left="6480" w:hanging="360"/>
+      </w:pPr>
+      <w:rPr>
+        <w:rFonts w:ascii="Symbol" w:hAnsi="Symbol" w:hint="default"/>
+        <w:sz w:val="20"/>
+      </w:rPr>
     </w:lvl>
   </w:abstractNum>
   <w:num w:numId="1" w16cid:durableId="1067921734">
@@ -7167,19 +11245,19 @@
     <w:abstractNumId w:val="0"/>
   </w:num>
   <w:num w:numId="6" w16cid:durableId="514728201">
-    <w:abstractNumId w:val="8"/>
+    <w:abstractNumId w:val="16"/>
   </w:num>
   <w:num w:numId="7" w16cid:durableId="1899658105">
     <w:abstractNumId w:val="4"/>
   </w:num>
   <w:num w:numId="8" w16cid:durableId="52429330">
-    <w:abstractNumId w:val="7"/>
+    <w:abstractNumId w:val="15"/>
   </w:num>
   <w:num w:numId="9" w16cid:durableId="1914659509">
-    <w:abstractNumId w:val="5"/>
+    <w:abstractNumId w:val="6"/>
   </w:num>
   <w:num w:numId="10" w16cid:durableId="2028755432">
-    <w:abstractNumId w:val="5"/>
+    <w:abstractNumId w:val="6"/>
     <w:lvlOverride w:ilvl="0">
       <w:startOverride w:val="1"/>
     </w:lvlOverride>
@@ -7212,7 +11290,34 @@
     <w:abstractNumId w:val="0"/>
   </w:num>
   <w:num w:numId="12" w16cid:durableId="1792819590">
-    <w:abstractNumId w:val="6"/>
+    <w:abstractNumId w:val="14"/>
+  </w:num>
+  <w:num w:numId="13" w16cid:durableId="1314483087">
+    <w:abstractNumId w:val="8"/>
+  </w:num>
+  <w:num w:numId="14" w16cid:durableId="1597328650">
+    <w:abstractNumId w:val="9"/>
+  </w:num>
+  <w:num w:numId="15" w16cid:durableId="74279465">
+    <w:abstractNumId w:val="13"/>
+  </w:num>
+  <w:num w:numId="16" w16cid:durableId="810245168">
+    <w:abstractNumId w:val="10"/>
+  </w:num>
+  <w:num w:numId="17" w16cid:durableId="375664679">
+    <w:abstractNumId w:val="17"/>
+  </w:num>
+  <w:num w:numId="18" w16cid:durableId="1631134104">
+    <w:abstractNumId w:val="5"/>
+  </w:num>
+  <w:num w:numId="19" w16cid:durableId="2110849151">
+    <w:abstractNumId w:val="11"/>
+  </w:num>
+  <w:num w:numId="20" w16cid:durableId="38483264">
+    <w:abstractNumId w:val="7"/>
+  </w:num>
+  <w:num w:numId="21" w16cid:durableId="1623148533">
+    <w:abstractNumId w:val="12"/>
   </w:num>
 </w:numbering>
 </file>
@@ -7770,7 +11875,6 @@
   <w:style w:type="character" w:default="1" w:styleId="Fontepargpadro">
     <w:name w:val="Default Paragraph Font"/>
     <w:uiPriority w:val="1"/>
-    <w:semiHidden/>
     <w:unhideWhenUsed/>
   </w:style>
   <w:style w:type="table" w:default="1" w:styleId="Tabelanormal">
@@ -8749,6 +12853,17 @@
       <w:ind w:left="708"/>
     </w:pPr>
   </w:style>
+  <w:style w:type="character" w:styleId="Forte">
+    <w:name w:val="Strong"/>
+    <w:basedOn w:val="Fontepargpadro"/>
+    <w:uiPriority w:val="22"/>
+    <w:qFormat/>
+    <w:rsid w:val="00C83C2D"/>
+    <w:rPr>
+      <w:b/>
+      <w:bCs/>
+    </w:rPr>
+  </w:style>
 </w:styles>
 </file>
 

</xml_diff>